<commit_message>
Final exam solved fixed
</commit_message>
<xml_diff>
--- a/Evaluaciones/Exámen Final Solucionado Base de Datos 1 2025-2026.docx
+++ b/Evaluaciones/Exámen Final Solucionado Base de Datos 1 2025-2026.docx
@@ -1724,9 +1724,17 @@
                 <w:szCs w:val="24"/>
                 <w:lang w:eastAsia="es-ES"/>
               </w:rPr>
-              <w:t>E</w:t>
-            </w:r>
-            <w:r>
+              <w:t>Es atendida por</w:t>
+            </w:r>
+          </w:p>
+        </w:tc>
+        <w:tc>
+          <w:tcPr>
+            <w:tcW w:w="1936" w:type="dxa"/>
+          </w:tcPr>
+          <w:p>
+            <w:pPr>
+              <w:jc w:val="both"/>
               <w:rPr>
                 <w:rFonts w:ascii="Times New Roman" w:eastAsia="Times New Roman" w:hAnsi="Times New Roman" w:cs="Times New Roman"/>
                 <w:b/>
@@ -1735,8 +1743,7 @@
                 <w:szCs w:val="24"/>
                 <w:lang w:eastAsia="es-ES"/>
               </w:rPr>
-              <w:t>s</w:t>
-            </w:r>
+            </w:pPr>
             <w:r>
               <w:rPr>
                 <w:rFonts w:ascii="Times New Roman" w:eastAsia="Times New Roman" w:hAnsi="Times New Roman" w:cs="Times New Roman"/>
@@ -1746,9 +1753,17 @@
                 <w:szCs w:val="24"/>
                 <w:lang w:eastAsia="es-ES"/>
               </w:rPr>
-              <w:t xml:space="preserve"> </w:t>
-            </w:r>
-            <w:r>
+              <w:t>MEDICO</w:t>
+            </w:r>
+          </w:p>
+        </w:tc>
+        <w:tc>
+          <w:tcPr>
+            <w:tcW w:w="2912" w:type="dxa"/>
+          </w:tcPr>
+          <w:p>
+            <w:pPr>
+              <w:jc w:val="both"/>
               <w:rPr>
                 <w:rFonts w:ascii="Times New Roman" w:eastAsia="Times New Roman" w:hAnsi="Times New Roman" w:cs="Times New Roman"/>
                 <w:b/>
@@ -1757,8 +1772,7 @@
                 <w:szCs w:val="24"/>
                 <w:lang w:eastAsia="es-ES"/>
               </w:rPr>
-              <w:t>atendida</w:t>
-            </w:r>
+            </w:pPr>
             <w:r>
               <w:rPr>
                 <w:rFonts w:ascii="Times New Roman" w:eastAsia="Times New Roman" w:hAnsi="Times New Roman" w:cs="Times New Roman"/>
@@ -1768,9 +1782,19 @@
                 <w:szCs w:val="24"/>
                 <w:lang w:eastAsia="es-ES"/>
               </w:rPr>
-              <w:t xml:space="preserve"> </w:t>
-            </w:r>
-            <w:r>
+              <w:t>N → 1</w:t>
+            </w:r>
+          </w:p>
+        </w:tc>
+      </w:tr>
+      <w:tr>
+        <w:tc>
+          <w:tcPr>
+            <w:tcW w:w="1829" w:type="dxa"/>
+          </w:tcPr>
+          <w:p>
+            <w:pPr>
+              <w:jc w:val="both"/>
               <w:rPr>
                 <w:rFonts w:ascii="Times New Roman" w:eastAsia="Times New Roman" w:hAnsi="Times New Roman" w:cs="Times New Roman"/>
                 <w:b/>
@@ -1779,17 +1803,8 @@
                 <w:szCs w:val="24"/>
                 <w:lang w:eastAsia="es-ES"/>
               </w:rPr>
-              <w:t>por</w:t>
-            </w:r>
-          </w:p>
-        </w:tc>
-        <w:tc>
-          <w:tcPr>
-            <w:tcW w:w="1936" w:type="dxa"/>
-          </w:tcPr>
-          <w:p>
-            <w:pPr>
-              <w:jc w:val="both"/>
+            </w:pPr>
+            <w:r>
               <w:rPr>
                 <w:rFonts w:ascii="Times New Roman" w:eastAsia="Times New Roman" w:hAnsi="Times New Roman" w:cs="Times New Roman"/>
                 <w:b/>
@@ -1798,8 +1813,18 @@
                 <w:szCs w:val="24"/>
                 <w:lang w:eastAsia="es-ES"/>
               </w:rPr>
-            </w:pPr>
-            <w:r>
+              <w:t>CONSULTA</w:t>
+            </w:r>
+          </w:p>
+        </w:tc>
+        <w:tc>
+          <w:tcPr>
+            <w:tcW w:w="2248" w:type="dxa"/>
+            <w:vAlign w:val="center"/>
+          </w:tcPr>
+          <w:p>
+            <w:pPr>
+              <w:jc w:val="both"/>
               <w:rPr>
                 <w:rFonts w:ascii="Times New Roman" w:eastAsia="Times New Roman" w:hAnsi="Times New Roman" w:cs="Times New Roman"/>
                 <w:b/>
@@ -1808,17 +1833,8 @@
                 <w:szCs w:val="24"/>
                 <w:lang w:eastAsia="es-ES"/>
               </w:rPr>
-              <w:t>MEDICO</w:t>
-            </w:r>
-          </w:p>
-        </w:tc>
-        <w:tc>
-          <w:tcPr>
-            <w:tcW w:w="2912" w:type="dxa"/>
-          </w:tcPr>
-          <w:p>
-            <w:pPr>
-              <w:jc w:val="both"/>
+            </w:pPr>
+            <w:r>
               <w:rPr>
                 <w:rFonts w:ascii="Times New Roman" w:eastAsia="Times New Roman" w:hAnsi="Times New Roman" w:cs="Times New Roman"/>
                 <w:b/>
@@ -1827,133 +1843,7 @@
                 <w:szCs w:val="24"/>
                 <w:lang w:eastAsia="es-ES"/>
               </w:rPr>
-            </w:pPr>
-            <w:r>
-              <w:rPr>
-                <w:rFonts w:ascii="Times New Roman" w:eastAsia="Times New Roman" w:hAnsi="Times New Roman" w:cs="Times New Roman"/>
-                <w:b/>
-                <w:bCs/>
-                <w:sz w:val="24"/>
-                <w:szCs w:val="24"/>
-                <w:lang w:eastAsia="es-ES"/>
-              </w:rPr>
-              <w:t>N → 1</w:t>
-            </w:r>
-          </w:p>
-        </w:tc>
-      </w:tr>
-      <w:tr>
-        <w:tc>
-          <w:tcPr>
-            <w:tcW w:w="1829" w:type="dxa"/>
-          </w:tcPr>
-          <w:p>
-            <w:pPr>
-              <w:jc w:val="both"/>
-              <w:rPr>
-                <w:rFonts w:ascii="Times New Roman" w:eastAsia="Times New Roman" w:hAnsi="Times New Roman" w:cs="Times New Roman"/>
-                <w:b/>
-                <w:bCs/>
-                <w:sz w:val="24"/>
-                <w:szCs w:val="24"/>
-                <w:lang w:eastAsia="es-ES"/>
-              </w:rPr>
-            </w:pPr>
-            <w:r>
-              <w:rPr>
-                <w:rFonts w:ascii="Times New Roman" w:eastAsia="Times New Roman" w:hAnsi="Times New Roman" w:cs="Times New Roman"/>
-                <w:b/>
-                <w:bCs/>
-                <w:sz w:val="24"/>
-                <w:szCs w:val="24"/>
-                <w:lang w:eastAsia="es-ES"/>
-              </w:rPr>
-              <w:t>CONSULTA</w:t>
-            </w:r>
-          </w:p>
-        </w:tc>
-        <w:tc>
-          <w:tcPr>
-            <w:tcW w:w="2248" w:type="dxa"/>
-            <w:vAlign w:val="center"/>
-          </w:tcPr>
-          <w:p>
-            <w:pPr>
-              <w:jc w:val="both"/>
-              <w:rPr>
-                <w:rFonts w:ascii="Times New Roman" w:eastAsia="Times New Roman" w:hAnsi="Times New Roman" w:cs="Times New Roman"/>
-                <w:b/>
-                <w:bCs/>
-                <w:sz w:val="24"/>
-                <w:szCs w:val="24"/>
-                <w:lang w:eastAsia="es-ES"/>
-              </w:rPr>
-            </w:pPr>
-            <w:r>
-              <w:rPr>
-                <w:rFonts w:ascii="Times New Roman" w:eastAsia="Times New Roman" w:hAnsi="Times New Roman" w:cs="Times New Roman"/>
-                <w:b/>
-                <w:bCs/>
-                <w:sz w:val="24"/>
-                <w:szCs w:val="24"/>
-                <w:lang w:eastAsia="es-ES"/>
-              </w:rPr>
-              <w:t>S</w:t>
-            </w:r>
-            <w:r>
-              <w:rPr>
-                <w:rFonts w:ascii="Times New Roman" w:eastAsia="Times New Roman" w:hAnsi="Times New Roman" w:cs="Times New Roman"/>
-                <w:b/>
-                <w:bCs/>
-                <w:sz w:val="24"/>
-                <w:szCs w:val="24"/>
-                <w:lang w:eastAsia="es-ES"/>
-              </w:rPr>
-              <w:t>e</w:t>
-            </w:r>
-            <w:r>
-              <w:rPr>
-                <w:rFonts w:ascii="Times New Roman" w:eastAsia="Times New Roman" w:hAnsi="Times New Roman" w:cs="Times New Roman"/>
-                <w:b/>
-                <w:bCs/>
-                <w:sz w:val="24"/>
-                <w:szCs w:val="24"/>
-                <w:lang w:eastAsia="es-ES"/>
-              </w:rPr>
-              <w:t xml:space="preserve"> </w:t>
-            </w:r>
-            <w:r>
-              <w:rPr>
-                <w:rFonts w:ascii="Times New Roman" w:eastAsia="Times New Roman" w:hAnsi="Times New Roman" w:cs="Times New Roman"/>
-                <w:b/>
-                <w:bCs/>
-                <w:sz w:val="24"/>
-                <w:szCs w:val="24"/>
-                <w:lang w:eastAsia="es-ES"/>
-              </w:rPr>
-              <w:t>realiza</w:t>
-            </w:r>
-            <w:r>
-              <w:rPr>
-                <w:rFonts w:ascii="Times New Roman" w:eastAsia="Times New Roman" w:hAnsi="Times New Roman" w:cs="Times New Roman"/>
-                <w:b/>
-                <w:bCs/>
-                <w:sz w:val="24"/>
-                <w:szCs w:val="24"/>
-                <w:lang w:eastAsia="es-ES"/>
-              </w:rPr>
-              <w:t xml:space="preserve"> </w:t>
-            </w:r>
-            <w:r>
-              <w:rPr>
-                <w:rFonts w:ascii="Times New Roman" w:eastAsia="Times New Roman" w:hAnsi="Times New Roman" w:cs="Times New Roman"/>
-                <w:b/>
-                <w:bCs/>
-                <w:sz w:val="24"/>
-                <w:szCs w:val="24"/>
-                <w:lang w:eastAsia="es-ES"/>
-              </w:rPr>
-              <w:t>en</w:t>
+              <w:t>Se realiza en</w:t>
             </w:r>
           </w:p>
         </w:tc>
@@ -3696,14 +3586,9 @@
         <w:jc w:val="both"/>
       </w:pPr>
       <w:r>
-        <w:t xml:space="preserve">R2 = </w:t>
-      </w:r>
-      <w:proofErr w:type="gramStart"/>
-      <w:r>
-        <w:t>π(</w:t>
-      </w:r>
-      <w:proofErr w:type="spellStart"/>
-      <w:proofErr w:type="gramEnd"/>
+        <w:t>R2 = π(</w:t>
+      </w:r>
+      <w:proofErr w:type="spellStart"/>
       <w:r>
         <w:t>id_estudiante</w:t>
       </w:r>
@@ -4031,98 +3916,6 @@
           </w:p>
         </w:tc>
       </w:tr>
-      <w:tr>
-        <w:tc>
-          <w:tcPr>
-            <w:tcW w:w="1788" w:type="dxa"/>
-          </w:tcPr>
-          <w:p>
-            <w:pPr>
-              <w:pStyle w:val="ListParagraph"/>
-              <w:ind w:left="0"/>
-              <w:jc w:val="both"/>
-            </w:pPr>
-            <w:r>
-              <w:t>4</w:t>
-            </w:r>
-          </w:p>
-        </w:tc>
-        <w:tc>
-          <w:tcPr>
-            <w:tcW w:w="1433" w:type="dxa"/>
-          </w:tcPr>
-          <w:p>
-            <w:pPr>
-              <w:pStyle w:val="ListParagraph"/>
-              <w:ind w:left="0"/>
-              <w:jc w:val="both"/>
-            </w:pPr>
-            <w:r>
-              <w:t>Pedro</w:t>
-            </w:r>
-          </w:p>
-        </w:tc>
-        <w:tc>
-          <w:tcPr>
-            <w:tcW w:w="1520" w:type="dxa"/>
-          </w:tcPr>
-          <w:p>
-            <w:pPr>
-              <w:pStyle w:val="ListParagraph"/>
-              <w:ind w:left="0"/>
-              <w:jc w:val="both"/>
-            </w:pPr>
-            <w:r>
-              <w:t>Ingeniería</w:t>
-            </w:r>
-          </w:p>
-        </w:tc>
-        <w:tc>
-          <w:tcPr>
-            <w:tcW w:w="1259" w:type="dxa"/>
-          </w:tcPr>
-          <w:p>
-            <w:pPr>
-              <w:pStyle w:val="ListParagraph"/>
-              <w:ind w:left="0"/>
-              <w:jc w:val="both"/>
-            </w:pPr>
-            <w:r>
-              <w:t>inactivo</w:t>
-            </w:r>
-          </w:p>
-        </w:tc>
-        <w:tc>
-          <w:tcPr>
-            <w:tcW w:w="887" w:type="dxa"/>
-          </w:tcPr>
-          <w:p>
-            <w:pPr>
-              <w:pStyle w:val="ListParagraph"/>
-              <w:ind w:left="0"/>
-              <w:jc w:val="both"/>
-            </w:pPr>
-            <w:r>
-              <w:t>2024</w:t>
-            </w:r>
-          </w:p>
-        </w:tc>
-        <w:tc>
-          <w:tcPr>
-            <w:tcW w:w="887" w:type="dxa"/>
-          </w:tcPr>
-          <w:p>
-            <w:pPr>
-              <w:pStyle w:val="ListParagraph"/>
-              <w:ind w:left="0"/>
-              <w:jc w:val="both"/>
-            </w:pPr>
-            <w:r>
-              <w:t>total</w:t>
-            </w:r>
-          </w:p>
-        </w:tc>
-      </w:tr>
     </w:tbl>
     <w:p>
       <w:pPr>
@@ -4151,30 +3944,14 @@
           <w:b/>
           <w:bCs/>
         </w:rPr>
-        <w:t xml:space="preserve">(estado = </w:t>
-      </w:r>
-      <w:proofErr w:type="gramStart"/>
-      <w:r>
-        <w:rPr>
-          <w:b/>
-          <w:bCs/>
-        </w:rPr>
-        <w:t xml:space="preserve">activo) </w:t>
-      </w:r>
-      <w:r>
-        <w:rPr>
-          <w:b/>
-          <w:bCs/>
-        </w:rPr>
-        <w:t xml:space="preserve"> (</w:t>
-      </w:r>
-      <w:proofErr w:type="gramEnd"/>
-      <w:r>
-        <w:rPr>
-          <w:b/>
-          <w:bCs/>
-        </w:rPr>
-        <w:t>R2)</w:t>
+        <w:t xml:space="preserve">(estado = activo) </w:t>
+      </w:r>
+      <w:r>
+        <w:rPr>
+          <w:b/>
+          <w:bCs/>
+        </w:rPr>
+        <w:t xml:space="preserve"> (R2)</w:t>
       </w:r>
     </w:p>
     <w:p>
@@ -4537,15 +4314,7 @@
           <w:b/>
           <w:bCs/>
         </w:rPr>
-        <w:t>id_</w:t>
-      </w:r>
-      <w:proofErr w:type="gramStart"/>
-      <w:r>
-        <w:rPr>
-          <w:b/>
-          <w:bCs/>
-        </w:rPr>
-        <w:t>estudiante</w:t>
+        <w:t>id_estudiante</w:t>
       </w:r>
       <w:proofErr w:type="spellEnd"/>
       <w:r>
@@ -4562,7 +4331,6 @@
         </w:rPr>
         <w:t>(</w:t>
       </w:r>
-      <w:proofErr w:type="gramEnd"/>
       <w:r>
         <w:rPr>
           <w:b/>
@@ -5005,6 +4773,7 @@
           <w:b/>
           <w:bCs/>
         </w:rPr>
+        <w:lastRenderedPageBreak/>
         <w:t>DML</w:t>
       </w:r>
       <w:r>
@@ -5041,7 +4810,6 @@
       <w:pPr>
         <w:pStyle w:val="NormalWeb"/>
       </w:pPr>
-      <w:proofErr w:type="gramStart"/>
       <w:r>
         <w:rPr>
           <w:rStyle w:val="Strong"/>
@@ -5052,7 +4820,6 @@
         <w:t>(</w:t>
       </w:r>
       <w:proofErr w:type="spellStart"/>
-      <w:proofErr w:type="gramEnd"/>
       <w:r>
         <w:t>id_venta</w:t>
       </w:r>
@@ -5142,21 +4909,7 @@
         <w:rPr>
           <w:lang w:val="en-US"/>
         </w:rPr>
-        <w:t xml:space="preserve">, </w:t>
-      </w:r>
-      <w:proofErr w:type="gramStart"/>
-      <w:r>
-        <w:rPr>
-          <w:lang w:val="en-US"/>
-        </w:rPr>
-        <w:t>COUNT(</w:t>
-      </w:r>
-      <w:proofErr w:type="gramEnd"/>
-      <w:r>
-        <w:rPr>
-          <w:lang w:val="en-US"/>
-        </w:rPr>
-        <w:t xml:space="preserve">*) AS cant, SUM(total) AS </w:t>
+        <w:t xml:space="preserve">, COUNT(*) AS cant, SUM(total) AS </w:t>
       </w:r>
       <w:proofErr w:type="spellStart"/>
       <w:r>
@@ -5264,25 +5017,7 @@
           <w:bCs/>
           <w:lang w:val="en-US"/>
         </w:rPr>
-        <w:t xml:space="preserve">HAVING </w:t>
-      </w:r>
-      <w:proofErr w:type="gramStart"/>
-      <w:r>
-        <w:rPr>
-          <w:b/>
-          <w:bCs/>
-          <w:lang w:val="en-US"/>
-        </w:rPr>
-        <w:t>COUNT(</w:t>
-      </w:r>
-      <w:proofErr w:type="gramEnd"/>
-      <w:r>
-        <w:rPr>
-          <w:b/>
-          <w:bCs/>
-          <w:lang w:val="en-US"/>
-        </w:rPr>
-        <w:t>*) &gt; 5</w:t>
+        <w:t>HAVING COUNT(*) &gt; 5</w:t>
       </w:r>
     </w:p>
     <w:p>
@@ -5301,25 +5036,7 @@
           <w:bCs/>
           <w:lang w:val="en-US"/>
         </w:rPr>
-        <w:t xml:space="preserve">ORDER BY </w:t>
-      </w:r>
-      <w:proofErr w:type="gramStart"/>
-      <w:r>
-        <w:rPr>
-          <w:b/>
-          <w:bCs/>
-          <w:lang w:val="en-US"/>
-        </w:rPr>
-        <w:t>SUM(</w:t>
-      </w:r>
-      <w:proofErr w:type="gramEnd"/>
-      <w:r>
-        <w:rPr>
-          <w:b/>
-          <w:bCs/>
-          <w:lang w:val="en-US"/>
-        </w:rPr>
-        <w:t>total) DESC;</w:t>
+        <w:t>ORDER BY SUM(total) DESC;</w:t>
       </w:r>
     </w:p>
     <w:p>
@@ -6614,6 +6331,7 @@
           <w:b/>
           <w:bCs/>
         </w:rPr>
+        <w:lastRenderedPageBreak/>
         <w:t>2FN</w:t>
       </w:r>
       <w:r>
@@ -6696,15 +6414,135 @@
       </w:r>
       <w:proofErr w:type="spellEnd"/>
       <w:r>
+        <w:t xml:space="preserve"> VARCHAR(100)</w:t>
+      </w:r>
+    </w:p>
+    <w:p>
+      <w:pPr>
+        <w:jc w:val="both"/>
+      </w:pPr>
+      <w:r>
+        <w:t>);</w:t>
+      </w:r>
+    </w:p>
+    <w:p>
+      <w:pPr>
+        <w:jc w:val="both"/>
+      </w:pPr>
+      <w:r>
+        <w:t>CREATE TABLE productos (</w:t>
+      </w:r>
+    </w:p>
+    <w:p>
+      <w:pPr>
+        <w:jc w:val="both"/>
+        <w:rPr>
+          <w:lang w:val="en-US"/>
+        </w:rPr>
+      </w:pPr>
+      <w:r>
+        <w:t xml:space="preserve">  </w:t>
+      </w:r>
+      <w:proofErr w:type="spellStart"/>
+      <w:r>
+        <w:rPr>
+          <w:lang w:val="en-US"/>
+        </w:rPr>
+        <w:t>id_producto</w:t>
+      </w:r>
+      <w:proofErr w:type="spellEnd"/>
+      <w:r>
+        <w:rPr>
+          <w:lang w:val="en-US"/>
+        </w:rPr>
+        <w:t xml:space="preserve"> INT PRIMARY KEY,</w:t>
+      </w:r>
+    </w:p>
+    <w:p>
+      <w:pPr>
+        <w:rPr>
+          <w:b/>
+          <w:bCs/>
+        </w:rPr>
+      </w:pPr>
+      <w:r>
+        <w:rPr>
+          <w:b/>
+          <w:bCs/>
+          <w:lang w:val="en-US"/>
+        </w:rPr>
         <w:t xml:space="preserve"> </w:t>
       </w:r>
-      <w:proofErr w:type="gramStart"/>
-      <w:r>
-        <w:t>VARCHAR(</w:t>
-      </w:r>
-      <w:proofErr w:type="gramEnd"/>
-      <w:r>
-        <w:t>100)</w:t>
+      <w:r>
+        <w:rPr>
+          <w:b/>
+          <w:bCs/>
+          <w:lang w:val="en-US"/>
+        </w:rPr>
+        <w:t xml:space="preserve">  </w:t>
+      </w:r>
+      <w:proofErr w:type="spellStart"/>
+      <w:r>
+        <w:rPr>
+          <w:b/>
+          <w:bCs/>
+        </w:rPr>
+        <w:t>nombre_producto</w:t>
+      </w:r>
+      <w:proofErr w:type="spellEnd"/>
+      <w:r>
+        <w:rPr>
+          <w:b/>
+          <w:bCs/>
+        </w:rPr>
+        <w:t xml:space="preserve"> VARCHAR(100),</w:t>
+      </w:r>
+    </w:p>
+    <w:p>
+      <w:pPr>
+        <w:rPr>
+          <w:b/>
+          <w:bCs/>
+        </w:rPr>
+      </w:pPr>
+      <w:r>
+        <w:rPr>
+          <w:b/>
+          <w:bCs/>
+        </w:rPr>
+        <w:t xml:space="preserve">  </w:t>
+      </w:r>
+      <w:proofErr w:type="spellStart"/>
+      <w:r>
+        <w:rPr>
+          <w:b/>
+          <w:bCs/>
+        </w:rPr>
+        <w:t>categoria</w:t>
+      </w:r>
+      <w:proofErr w:type="spellEnd"/>
+      <w:r>
+        <w:rPr>
+          <w:b/>
+          <w:bCs/>
+        </w:rPr>
+        <w:t xml:space="preserve"> VARCHAR(50),</w:t>
+      </w:r>
+    </w:p>
+    <w:p>
+      <w:pPr>
+        <w:jc w:val="both"/>
+      </w:pPr>
+      <w:r>
+        <w:t xml:space="preserve">  </w:t>
+      </w:r>
+      <w:proofErr w:type="spellStart"/>
+      <w:r>
+        <w:t>precio_unitario</w:t>
+      </w:r>
+      <w:proofErr w:type="spellEnd"/>
+      <w:r>
+        <w:t xml:space="preserve"> DECIMAL(10,2)</w:t>
       </w:r>
     </w:p>
     <w:p>
@@ -6720,7 +6558,7 @@
         <w:jc w:val="both"/>
       </w:pPr>
       <w:r>
-        <w:t>CREATE TABLE productos (</w:t>
+        <w:t>CREATE TABLE ventas (</w:t>
       </w:r>
     </w:p>
     <w:p>
@@ -6738,6 +6576,90 @@
         <w:rPr>
           <w:lang w:val="en-US"/>
         </w:rPr>
+        <w:t>id_venta</w:t>
+      </w:r>
+      <w:proofErr w:type="spellEnd"/>
+      <w:r>
+        <w:rPr>
+          <w:lang w:val="en-US"/>
+        </w:rPr>
+        <w:t xml:space="preserve"> INT PRIMARY KEY,</w:t>
+      </w:r>
+    </w:p>
+    <w:p>
+      <w:pPr>
+        <w:jc w:val="both"/>
+        <w:rPr>
+          <w:lang w:val="en-US"/>
+        </w:rPr>
+      </w:pPr>
+      <w:r>
+        <w:rPr>
+          <w:lang w:val="en-US"/>
+        </w:rPr>
+        <w:t xml:space="preserve">  </w:t>
+      </w:r>
+      <w:proofErr w:type="spellStart"/>
+      <w:r>
+        <w:rPr>
+          <w:lang w:val="en-US"/>
+        </w:rPr>
+        <w:t>fecha</w:t>
+      </w:r>
+      <w:proofErr w:type="spellEnd"/>
+      <w:r>
+        <w:rPr>
+          <w:lang w:val="en-US"/>
+        </w:rPr>
+        <w:t xml:space="preserve"> DATE,</w:t>
+      </w:r>
+    </w:p>
+    <w:p>
+      <w:pPr>
+        <w:jc w:val="both"/>
+        <w:rPr>
+          <w:lang w:val="en-US"/>
+        </w:rPr>
+      </w:pPr>
+      <w:r>
+        <w:rPr>
+          <w:lang w:val="en-US"/>
+        </w:rPr>
+        <w:t xml:space="preserve">  </w:t>
+      </w:r>
+      <w:proofErr w:type="spellStart"/>
+      <w:r>
+        <w:rPr>
+          <w:lang w:val="en-US"/>
+        </w:rPr>
+        <w:t>id_cliente</w:t>
+      </w:r>
+      <w:proofErr w:type="spellEnd"/>
+      <w:r>
+        <w:rPr>
+          <w:lang w:val="en-US"/>
+        </w:rPr>
+        <w:t xml:space="preserve"> INT,</w:t>
+      </w:r>
+    </w:p>
+    <w:p>
+      <w:pPr>
+        <w:jc w:val="both"/>
+        <w:rPr>
+          <w:lang w:val="en-US"/>
+        </w:rPr>
+      </w:pPr>
+      <w:r>
+        <w:rPr>
+          <w:lang w:val="en-US"/>
+        </w:rPr>
+        <w:t xml:space="preserve">  </w:t>
+      </w:r>
+      <w:proofErr w:type="spellStart"/>
+      <w:r>
+        <w:rPr>
+          <w:lang w:val="en-US"/>
+        </w:rPr>
         <w:t>id_producto</w:t>
       </w:r>
       <w:proofErr w:type="spellEnd"/>
@@ -6745,33 +6667,193 @@
         <w:rPr>
           <w:lang w:val="en-US"/>
         </w:rPr>
-        <w:t xml:space="preserve"> INT PRIMARY KEY,</w:t>
-      </w:r>
-    </w:p>
-    <w:p>
-      <w:pPr>
-        <w:rPr>
-          <w:b/>
-          <w:bCs/>
-        </w:rPr>
-      </w:pPr>
-      <w:r>
-        <w:rPr>
-          <w:b/>
-          <w:bCs/>
-        </w:rPr>
-        <w:t xml:space="preserve"> </w:t>
-      </w:r>
-      <w:r>
-        <w:rPr>
-          <w:b/>
-          <w:bCs/>
+        <w:t xml:space="preserve"> INT,</w:t>
+      </w:r>
+    </w:p>
+    <w:p>
+      <w:pPr>
+        <w:jc w:val="both"/>
+        <w:rPr>
+          <w:lang w:val="en-US"/>
+        </w:rPr>
+      </w:pPr>
+      <w:r>
+        <w:rPr>
+          <w:lang w:val="en-US"/>
         </w:rPr>
         <w:t xml:space="preserve">  </w:t>
       </w:r>
       <w:proofErr w:type="spellStart"/>
       <w:r>
         <w:rPr>
+          <w:lang w:val="en-US"/>
+        </w:rPr>
+        <w:t>cantidad</w:t>
+      </w:r>
+      <w:proofErr w:type="spellEnd"/>
+      <w:r>
+        <w:rPr>
+          <w:lang w:val="en-US"/>
+        </w:rPr>
+        <w:t xml:space="preserve"> INT</w:t>
+      </w:r>
+    </w:p>
+    <w:p>
+      <w:pPr>
+        <w:jc w:val="both"/>
+        <w:rPr>
+          <w:lang w:val="en-US"/>
+        </w:rPr>
+      </w:pPr>
+      <w:r>
+        <w:rPr>
+          <w:lang w:val="en-US"/>
+        </w:rPr>
+        <w:t>);</w:t>
+      </w:r>
+    </w:p>
+    <w:p>
+      <w:pPr>
+        <w:jc w:val="both"/>
+        <w:rPr>
+          <w:lang w:val="en-US"/>
+        </w:rPr>
+      </w:pPr>
+    </w:p>
+    <w:p>
+      <w:pPr>
+        <w:jc w:val="both"/>
+        <w:rPr>
+          <w:lang w:val="en-US"/>
+        </w:rPr>
+      </w:pPr>
+      <w:r>
+        <w:rPr>
+          <w:lang w:val="en-US"/>
+        </w:rPr>
+        <w:t xml:space="preserve">INSERT INTO </w:t>
+      </w:r>
+      <w:proofErr w:type="spellStart"/>
+      <w:r>
+        <w:rPr>
+          <w:lang w:val="en-US"/>
+        </w:rPr>
+        <w:t>clientes</w:t>
+      </w:r>
+      <w:proofErr w:type="spellEnd"/>
+      <w:r>
+        <w:rPr>
+          <w:lang w:val="en-US"/>
+        </w:rPr>
+        <w:t xml:space="preserve"> (</w:t>
+      </w:r>
+      <w:proofErr w:type="spellStart"/>
+      <w:r>
+        <w:rPr>
+          <w:lang w:val="en-US"/>
+        </w:rPr>
+        <w:t>id_cliente</w:t>
+      </w:r>
+      <w:proofErr w:type="spellEnd"/>
+      <w:r>
+        <w:rPr>
+          <w:lang w:val="en-US"/>
+        </w:rPr>
+        <w:t xml:space="preserve">, </w:t>
+      </w:r>
+      <w:proofErr w:type="spellStart"/>
+      <w:r>
+        <w:rPr>
+          <w:lang w:val="en-US"/>
+        </w:rPr>
+        <w:t>nombre_cliente</w:t>
+      </w:r>
+      <w:proofErr w:type="spellEnd"/>
+      <w:r>
+        <w:rPr>
+          <w:lang w:val="en-US"/>
+        </w:rPr>
+        <w:t>)</w:t>
+      </w:r>
+    </w:p>
+    <w:p>
+      <w:pPr>
+        <w:jc w:val="both"/>
+        <w:rPr>
+          <w:lang w:val="en-US"/>
+        </w:rPr>
+      </w:pPr>
+      <w:r>
+        <w:rPr>
+          <w:lang w:val="en-US"/>
+        </w:rPr>
+        <w:t xml:space="preserve">SELECT DISTINCT </w:t>
+      </w:r>
+      <w:proofErr w:type="spellStart"/>
+      <w:r>
+        <w:rPr>
+          <w:lang w:val="en-US"/>
+        </w:rPr>
+        <w:t>id_cliente</w:t>
+      </w:r>
+      <w:proofErr w:type="spellEnd"/>
+      <w:r>
+        <w:rPr>
+          <w:lang w:val="en-US"/>
+        </w:rPr>
+        <w:t xml:space="preserve">, </w:t>
+      </w:r>
+      <w:proofErr w:type="spellStart"/>
+      <w:r>
+        <w:rPr>
+          <w:lang w:val="en-US"/>
+        </w:rPr>
+        <w:t>nombre_cliente</w:t>
+      </w:r>
+      <w:proofErr w:type="spellEnd"/>
+    </w:p>
+    <w:p>
+      <w:pPr>
+        <w:jc w:val="both"/>
+      </w:pPr>
+      <w:r>
+        <w:t>FROM ventas;</w:t>
+      </w:r>
+    </w:p>
+    <w:p>
+      <w:pPr>
+        <w:jc w:val="both"/>
+        <w:rPr>
+          <w:b/>
+          <w:bCs/>
+        </w:rPr>
+      </w:pPr>
+      <w:r>
+        <w:rPr>
+          <w:b/>
+          <w:bCs/>
+        </w:rPr>
+        <w:t>INSERT INTO productos (</w:t>
+      </w:r>
+      <w:proofErr w:type="spellStart"/>
+      <w:r>
+        <w:rPr>
+          <w:b/>
+          <w:bCs/>
+        </w:rPr>
+        <w:t>id_producto</w:t>
+      </w:r>
+      <w:proofErr w:type="spellEnd"/>
+      <w:r>
+        <w:rPr>
+          <w:b/>
+          <w:bCs/>
+        </w:rPr>
+        <w:t xml:space="preserve">, </w:t>
+      </w:r>
+      <w:proofErr w:type="spellStart"/>
+      <w:r>
+        <w:rPr>
           <w:b/>
           <w:bCs/>
         </w:rPr>
@@ -6783,38 +6865,7 @@
           <w:b/>
           <w:bCs/>
         </w:rPr>
-        <w:t xml:space="preserve"> </w:t>
-      </w:r>
-      <w:proofErr w:type="gramStart"/>
-      <w:r>
-        <w:rPr>
-          <w:b/>
-          <w:bCs/>
-        </w:rPr>
-        <w:t>VARCHAR(</w:t>
-      </w:r>
-      <w:proofErr w:type="gramEnd"/>
-      <w:r>
-        <w:rPr>
-          <w:b/>
-          <w:bCs/>
-        </w:rPr>
-        <w:t>100),</w:t>
-      </w:r>
-    </w:p>
-    <w:p>
-      <w:pPr>
-        <w:rPr>
-          <w:b/>
-          <w:bCs/>
-        </w:rPr>
-      </w:pPr>
-      <w:r>
-        <w:rPr>
-          <w:b/>
-          <w:bCs/>
-        </w:rPr>
-        <w:t xml:space="preserve">  </w:t>
+        <w:t xml:space="preserve">, </w:t>
       </w:r>
       <w:proofErr w:type="spellStart"/>
       <w:r>
@@ -6830,315 +6881,177 @@
           <w:b/>
           <w:bCs/>
         </w:rPr>
-        <w:t xml:space="preserve"> </w:t>
-      </w:r>
-      <w:proofErr w:type="gramStart"/>
-      <w:r>
-        <w:rPr>
-          <w:b/>
-          <w:bCs/>
-        </w:rPr>
-        <w:t>VARCHAR(</w:t>
-      </w:r>
-      <w:proofErr w:type="gramEnd"/>
-      <w:r>
-        <w:rPr>
-          <w:b/>
-          <w:bCs/>
-        </w:rPr>
-        <w:t>50),</w:t>
-      </w:r>
-    </w:p>
-    <w:p>
-      <w:pPr>
-        <w:jc w:val="both"/>
-      </w:pPr>
-      <w:r>
-        <w:t xml:space="preserve">  </w:t>
-      </w:r>
-      <w:proofErr w:type="spellStart"/>
-      <w:r>
+        <w:t xml:space="preserve">, </w:t>
+      </w:r>
+      <w:proofErr w:type="spellStart"/>
+      <w:r>
+        <w:rPr>
+          <w:b/>
+          <w:bCs/>
+        </w:rPr>
         <w:t>precio_unitario</w:t>
       </w:r>
       <w:proofErr w:type="spellEnd"/>
       <w:r>
-        <w:t xml:space="preserve"> </w:t>
-      </w:r>
-      <w:proofErr w:type="gramStart"/>
-      <w:r>
-        <w:t>DECIMAL(</w:t>
-      </w:r>
-      <w:proofErr w:type="gramEnd"/>
-      <w:r>
-        <w:t>10,2)</w:t>
-      </w:r>
-    </w:p>
-    <w:p>
-      <w:pPr>
-        <w:jc w:val="both"/>
-      </w:pPr>
-      <w:r>
-        <w:t>);</w:t>
-      </w:r>
-    </w:p>
-    <w:p>
-      <w:pPr>
-        <w:jc w:val="both"/>
-      </w:pPr>
-      <w:r>
-        <w:t>CREATE TABLE ventas (</w:t>
-      </w:r>
-    </w:p>
-    <w:p>
-      <w:pPr>
-        <w:jc w:val="both"/>
-        <w:rPr>
-          <w:lang w:val="en-US"/>
-        </w:rPr>
-      </w:pPr>
-      <w:r>
-        <w:t xml:space="preserve">  </w:t>
-      </w:r>
-      <w:proofErr w:type="spellStart"/>
-      <w:r>
-        <w:rPr>
-          <w:lang w:val="en-US"/>
-        </w:rPr>
+        <w:rPr>
+          <w:b/>
+          <w:bCs/>
+        </w:rPr>
+        <w:t>)</w:t>
+      </w:r>
+    </w:p>
+    <w:p>
+      <w:pPr>
+        <w:jc w:val="both"/>
+        <w:rPr>
+          <w:b/>
+          <w:bCs/>
+        </w:rPr>
+      </w:pPr>
+      <w:r>
+        <w:rPr>
+          <w:b/>
+          <w:bCs/>
+        </w:rPr>
+        <w:t xml:space="preserve">SELECT DISTINCT </w:t>
+      </w:r>
+      <w:proofErr w:type="spellStart"/>
+      <w:r>
+        <w:rPr>
+          <w:b/>
+          <w:bCs/>
+        </w:rPr>
+        <w:t>id_producto</w:t>
+      </w:r>
+      <w:proofErr w:type="spellEnd"/>
+      <w:r>
+        <w:rPr>
+          <w:b/>
+          <w:bCs/>
+        </w:rPr>
+        <w:t xml:space="preserve">, </w:t>
+      </w:r>
+      <w:proofErr w:type="spellStart"/>
+      <w:r>
+        <w:rPr>
+          <w:b/>
+          <w:bCs/>
+        </w:rPr>
+        <w:t>nombre_producto</w:t>
+      </w:r>
+      <w:proofErr w:type="spellEnd"/>
+      <w:r>
+        <w:rPr>
+          <w:b/>
+          <w:bCs/>
+        </w:rPr>
+        <w:t xml:space="preserve">, </w:t>
+      </w:r>
+      <w:proofErr w:type="spellStart"/>
+      <w:r>
+        <w:rPr>
+          <w:b/>
+          <w:bCs/>
+        </w:rPr>
+        <w:t>categoria</w:t>
+      </w:r>
+      <w:proofErr w:type="spellEnd"/>
+      <w:r>
+        <w:rPr>
+          <w:b/>
+          <w:bCs/>
+        </w:rPr>
+        <w:t xml:space="preserve">, </w:t>
+      </w:r>
+      <w:proofErr w:type="spellStart"/>
+      <w:r>
+        <w:rPr>
+          <w:b/>
+          <w:bCs/>
+        </w:rPr>
+        <w:t>precio_unitario</w:t>
+      </w:r>
+      <w:proofErr w:type="spellEnd"/>
+    </w:p>
+    <w:p>
+      <w:pPr>
+        <w:jc w:val="both"/>
+        <w:rPr>
+          <w:b/>
+          <w:bCs/>
+        </w:rPr>
+      </w:pPr>
+      <w:r>
+        <w:rPr>
+          <w:b/>
+          <w:bCs/>
+        </w:rPr>
+        <w:t>FROM ventas;</w:t>
+      </w:r>
+    </w:p>
+    <w:p>
+      <w:pPr>
+        <w:jc w:val="both"/>
+      </w:pPr>
+      <w:r>
+        <w:t>INSERT INTO ventas (</w:t>
+      </w:r>
+      <w:proofErr w:type="spellStart"/>
+      <w:r>
         <w:t>id_venta</w:t>
       </w:r>
       <w:proofErr w:type="spellEnd"/>
       <w:r>
-        <w:rPr>
-          <w:lang w:val="en-US"/>
-        </w:rPr>
-        <w:t xml:space="preserve"> INT PRIMARY KEY,</w:t>
-      </w:r>
-    </w:p>
-    <w:p>
-      <w:pPr>
-        <w:jc w:val="both"/>
-        <w:rPr>
-          <w:lang w:val="en-US"/>
-        </w:rPr>
-      </w:pPr>
-      <w:r>
-        <w:rPr>
-          <w:lang w:val="en-US"/>
-        </w:rPr>
-        <w:t xml:space="preserve">  </w:t>
-      </w:r>
-      <w:proofErr w:type="spellStart"/>
-      <w:r>
-        <w:rPr>
-          <w:lang w:val="en-US"/>
-        </w:rPr>
-        <w:t>fecha</w:t>
-      </w:r>
-      <w:proofErr w:type="spellEnd"/>
-      <w:r>
-        <w:rPr>
-          <w:lang w:val="en-US"/>
-        </w:rPr>
-        <w:t xml:space="preserve"> DATE,</w:t>
-      </w:r>
-    </w:p>
-    <w:p>
-      <w:pPr>
-        <w:jc w:val="both"/>
-        <w:rPr>
-          <w:lang w:val="en-US"/>
-        </w:rPr>
-      </w:pPr>
-      <w:r>
-        <w:rPr>
-          <w:lang w:val="en-US"/>
-        </w:rPr>
-        <w:t xml:space="preserve">  </w:t>
-      </w:r>
-      <w:proofErr w:type="spellStart"/>
-      <w:r>
-        <w:rPr>
-          <w:lang w:val="en-US"/>
-        </w:rPr>
+        <w:t xml:space="preserve">, fecha, </w:t>
+      </w:r>
+      <w:proofErr w:type="spellStart"/>
+      <w:r>
         <w:t>id_cliente</w:t>
       </w:r>
       <w:proofErr w:type="spellEnd"/>
       <w:r>
-        <w:rPr>
-          <w:lang w:val="en-US"/>
-        </w:rPr>
-        <w:t xml:space="preserve"> INT,</w:t>
-      </w:r>
-    </w:p>
-    <w:p>
-      <w:pPr>
-        <w:jc w:val="both"/>
-        <w:rPr>
-          <w:lang w:val="en-US"/>
-        </w:rPr>
-      </w:pPr>
-      <w:r>
-        <w:rPr>
-          <w:lang w:val="en-US"/>
-        </w:rPr>
-        <w:t xml:space="preserve">  </w:t>
-      </w:r>
-      <w:proofErr w:type="spellStart"/>
-      <w:r>
-        <w:rPr>
-          <w:lang w:val="en-US"/>
-        </w:rPr>
+        <w:t xml:space="preserve">, </w:t>
+      </w:r>
+      <w:proofErr w:type="spellStart"/>
+      <w:r>
         <w:t>id_producto</w:t>
       </w:r>
       <w:proofErr w:type="spellEnd"/>
       <w:r>
-        <w:rPr>
-          <w:lang w:val="en-US"/>
-        </w:rPr>
-        <w:t xml:space="preserve"> INT,</w:t>
-      </w:r>
-    </w:p>
-    <w:p>
-      <w:pPr>
-        <w:jc w:val="both"/>
-        <w:rPr>
-          <w:lang w:val="en-US"/>
-        </w:rPr>
-      </w:pPr>
-      <w:r>
-        <w:rPr>
-          <w:lang w:val="en-US"/>
-        </w:rPr>
-        <w:t xml:space="preserve">  </w:t>
-      </w:r>
-      <w:proofErr w:type="spellStart"/>
-      <w:r>
-        <w:rPr>
-          <w:lang w:val="en-US"/>
-        </w:rPr>
-        <w:t>cantidad</w:t>
-      </w:r>
-      <w:proofErr w:type="spellEnd"/>
-      <w:r>
-        <w:rPr>
-          <w:lang w:val="en-US"/>
-        </w:rPr>
-        <w:t xml:space="preserve"> INT</w:t>
-      </w:r>
-    </w:p>
-    <w:p>
-      <w:pPr>
-        <w:jc w:val="both"/>
-        <w:rPr>
-          <w:lang w:val="en-US"/>
-        </w:rPr>
-      </w:pPr>
-      <w:r>
-        <w:rPr>
-          <w:lang w:val="en-US"/>
-        </w:rPr>
-        <w:t>);</w:t>
-      </w:r>
-    </w:p>
-    <w:p>
-      <w:pPr>
-        <w:jc w:val="both"/>
-        <w:rPr>
-          <w:lang w:val="en-US"/>
-        </w:rPr>
-      </w:pPr>
-    </w:p>
-    <w:p>
-      <w:pPr>
-        <w:jc w:val="both"/>
-        <w:rPr>
-          <w:lang w:val="en-US"/>
-        </w:rPr>
-      </w:pPr>
-      <w:r>
-        <w:rPr>
-          <w:lang w:val="en-US"/>
-        </w:rPr>
-        <w:t xml:space="preserve">INSERT INTO </w:t>
-      </w:r>
-      <w:proofErr w:type="spellStart"/>
-      <w:r>
-        <w:rPr>
-          <w:lang w:val="en-US"/>
-        </w:rPr>
-        <w:t>clientes</w:t>
-      </w:r>
-      <w:proofErr w:type="spellEnd"/>
-      <w:r>
-        <w:rPr>
-          <w:lang w:val="en-US"/>
-        </w:rPr>
-        <w:t xml:space="preserve"> (</w:t>
-      </w:r>
-      <w:proofErr w:type="spellStart"/>
-      <w:r>
-        <w:rPr>
-          <w:lang w:val="en-US"/>
-        </w:rPr>
+        <w:t>, cantidad)</w:t>
+      </w:r>
+    </w:p>
+    <w:p>
+      <w:pPr>
+        <w:jc w:val="both"/>
+      </w:pPr>
+      <w:r>
+        <w:t xml:space="preserve">SELECT </w:t>
+      </w:r>
+      <w:proofErr w:type="spellStart"/>
+      <w:r>
+        <w:t>id_venta</w:t>
+      </w:r>
+      <w:proofErr w:type="spellEnd"/>
+      <w:r>
+        <w:t xml:space="preserve">, fecha, </w:t>
+      </w:r>
+      <w:proofErr w:type="spellStart"/>
+      <w:r>
         <w:t>id_cliente</w:t>
       </w:r>
       <w:proofErr w:type="spellEnd"/>
       <w:r>
-        <w:rPr>
-          <w:lang w:val="en-US"/>
-        </w:rPr>
         <w:t xml:space="preserve">, </w:t>
       </w:r>
       <w:proofErr w:type="spellStart"/>
       <w:r>
-        <w:rPr>
-          <w:lang w:val="en-US"/>
-        </w:rPr>
-        <w:t>nombre_cliente</w:t>
-      </w:r>
-      <w:proofErr w:type="spellEnd"/>
-      <w:r>
-        <w:rPr>
-          <w:lang w:val="en-US"/>
-        </w:rPr>
-        <w:t>)</w:t>
-      </w:r>
-    </w:p>
-    <w:p>
-      <w:pPr>
-        <w:jc w:val="both"/>
-        <w:rPr>
-          <w:lang w:val="en-US"/>
-        </w:rPr>
-      </w:pPr>
-      <w:r>
-        <w:rPr>
-          <w:lang w:val="en-US"/>
-        </w:rPr>
-        <w:t xml:space="preserve">SELECT DISTINCT </w:t>
-      </w:r>
-      <w:proofErr w:type="spellStart"/>
-      <w:r>
-        <w:rPr>
-          <w:lang w:val="en-US"/>
-        </w:rPr>
-        <w:t>id_cliente</w:t>
-      </w:r>
-      <w:proofErr w:type="spellEnd"/>
-      <w:r>
-        <w:rPr>
-          <w:lang w:val="en-US"/>
-        </w:rPr>
-        <w:t xml:space="preserve">, </w:t>
-      </w:r>
-      <w:proofErr w:type="spellStart"/>
-      <w:r>
-        <w:rPr>
-          <w:lang w:val="en-US"/>
-        </w:rPr>
-        <w:t>nombre_cliente</w:t>
-      </w:r>
-      <w:proofErr w:type="spellEnd"/>
+        <w:t>id_producto</w:t>
+      </w:r>
+      <w:proofErr w:type="spellEnd"/>
+      <w:r>
+        <w:t>, cantidad</w:t>
+      </w:r>
     </w:p>
     <w:p>
       <w:pPr>
@@ -7151,243 +7064,7 @@
     <w:p>
       <w:pPr>
         <w:jc w:val="both"/>
-        <w:rPr>
-          <w:b/>
-          <w:bCs/>
-        </w:rPr>
-      </w:pPr>
-      <w:r>
-        <w:rPr>
-          <w:b/>
-          <w:bCs/>
-        </w:rPr>
-        <w:t>INSERT INTO productos (</w:t>
-      </w:r>
-      <w:proofErr w:type="spellStart"/>
-      <w:r>
-        <w:rPr>
-          <w:b/>
-          <w:bCs/>
-        </w:rPr>
-        <w:t>id_producto</w:t>
-      </w:r>
-      <w:proofErr w:type="spellEnd"/>
-      <w:r>
-        <w:rPr>
-          <w:b/>
-          <w:bCs/>
-        </w:rPr>
-        <w:t xml:space="preserve">, </w:t>
-      </w:r>
-      <w:proofErr w:type="spellStart"/>
-      <w:r>
-        <w:rPr>
-          <w:b/>
-          <w:bCs/>
-        </w:rPr>
-        <w:t>nombre_producto</w:t>
-      </w:r>
-      <w:proofErr w:type="spellEnd"/>
-      <w:r>
-        <w:rPr>
-          <w:b/>
-          <w:bCs/>
-        </w:rPr>
-        <w:t xml:space="preserve">, </w:t>
-      </w:r>
-      <w:proofErr w:type="spellStart"/>
-      <w:r>
-        <w:rPr>
-          <w:b/>
-          <w:bCs/>
-        </w:rPr>
-        <w:t>categoria</w:t>
-      </w:r>
-      <w:proofErr w:type="spellEnd"/>
-      <w:r>
-        <w:rPr>
-          <w:b/>
-          <w:bCs/>
-        </w:rPr>
-        <w:t xml:space="preserve">, </w:t>
-      </w:r>
-      <w:proofErr w:type="spellStart"/>
-      <w:r>
-        <w:rPr>
-          <w:b/>
-          <w:bCs/>
-        </w:rPr>
-        <w:t>precio_unitario</w:t>
-      </w:r>
-      <w:proofErr w:type="spellEnd"/>
-      <w:r>
-        <w:rPr>
-          <w:b/>
-          <w:bCs/>
-        </w:rPr>
-        <w:t>)</w:t>
-      </w:r>
-    </w:p>
-    <w:p>
-      <w:pPr>
-        <w:jc w:val="both"/>
-        <w:rPr>
-          <w:b/>
-          <w:bCs/>
-        </w:rPr>
-      </w:pPr>
-      <w:r>
-        <w:rPr>
-          <w:b/>
-          <w:bCs/>
-        </w:rPr>
-        <w:t xml:space="preserve">SELECT DISTINCT </w:t>
-      </w:r>
-      <w:proofErr w:type="spellStart"/>
-      <w:r>
-        <w:rPr>
-          <w:b/>
-          <w:bCs/>
-        </w:rPr>
-        <w:t>id_producto</w:t>
-      </w:r>
-      <w:proofErr w:type="spellEnd"/>
-      <w:r>
-        <w:rPr>
-          <w:b/>
-          <w:bCs/>
-        </w:rPr>
-        <w:t xml:space="preserve">, </w:t>
-      </w:r>
-      <w:proofErr w:type="spellStart"/>
-      <w:r>
-        <w:rPr>
-          <w:b/>
-          <w:bCs/>
-        </w:rPr>
-        <w:t>nombre_producto</w:t>
-      </w:r>
-      <w:proofErr w:type="spellEnd"/>
-      <w:r>
-        <w:rPr>
-          <w:b/>
-          <w:bCs/>
-        </w:rPr>
-        <w:t xml:space="preserve">, </w:t>
-      </w:r>
-      <w:proofErr w:type="spellStart"/>
-      <w:r>
-        <w:rPr>
-          <w:b/>
-          <w:bCs/>
-        </w:rPr>
-        <w:t>categoria</w:t>
-      </w:r>
-      <w:proofErr w:type="spellEnd"/>
-      <w:r>
-        <w:rPr>
-          <w:b/>
-          <w:bCs/>
-        </w:rPr>
-        <w:t xml:space="preserve">, </w:t>
-      </w:r>
-      <w:proofErr w:type="spellStart"/>
-      <w:r>
-        <w:rPr>
-          <w:b/>
-          <w:bCs/>
-        </w:rPr>
-        <w:t>precio_unitario</w:t>
-      </w:r>
-      <w:proofErr w:type="spellEnd"/>
-    </w:p>
-    <w:p>
-      <w:pPr>
-        <w:jc w:val="both"/>
-        <w:rPr>
-          <w:b/>
-          <w:bCs/>
-        </w:rPr>
-      </w:pPr>
-      <w:r>
-        <w:rPr>
-          <w:b/>
-          <w:bCs/>
-        </w:rPr>
-        <w:t>FROM ventas;</w:t>
-      </w:r>
-    </w:p>
-    <w:p>
-      <w:pPr>
-        <w:jc w:val="both"/>
-      </w:pPr>
-      <w:r>
-        <w:t>INSERT INTO ventas (</w:t>
-      </w:r>
-      <w:proofErr w:type="spellStart"/>
-      <w:r>
-        <w:t>id_venta</w:t>
-      </w:r>
-      <w:proofErr w:type="spellEnd"/>
-      <w:r>
-        <w:t xml:space="preserve">, fecha, </w:t>
-      </w:r>
-      <w:proofErr w:type="spellStart"/>
-      <w:r>
-        <w:t>id_cliente</w:t>
-      </w:r>
-      <w:proofErr w:type="spellEnd"/>
-      <w:r>
-        <w:t xml:space="preserve">, </w:t>
-      </w:r>
-      <w:proofErr w:type="spellStart"/>
-      <w:r>
-        <w:t>id_producto</w:t>
-      </w:r>
-      <w:proofErr w:type="spellEnd"/>
-      <w:r>
-        <w:t>, cantidad)</w:t>
-      </w:r>
-    </w:p>
-    <w:p>
-      <w:pPr>
-        <w:jc w:val="both"/>
-      </w:pPr>
-      <w:r>
-        <w:t xml:space="preserve">SELECT </w:t>
-      </w:r>
-      <w:proofErr w:type="spellStart"/>
-      <w:r>
-        <w:t>id_venta</w:t>
-      </w:r>
-      <w:proofErr w:type="spellEnd"/>
-      <w:r>
-        <w:t xml:space="preserve">, fecha, </w:t>
-      </w:r>
-      <w:proofErr w:type="spellStart"/>
-      <w:r>
-        <w:t>id_cliente</w:t>
-      </w:r>
-      <w:proofErr w:type="spellEnd"/>
-      <w:r>
-        <w:t xml:space="preserve">, </w:t>
-      </w:r>
-      <w:proofErr w:type="spellStart"/>
-      <w:r>
-        <w:t>id_producto</w:t>
-      </w:r>
-      <w:proofErr w:type="spellEnd"/>
-      <w:r>
-        <w:t>, cantidad</w:t>
-      </w:r>
-    </w:p>
-    <w:p>
-      <w:pPr>
-        <w:jc w:val="both"/>
-      </w:pPr>
-      <w:r>
-        <w:t>FROM ventas;</w:t>
-      </w:r>
+      </w:pPr>
     </w:p>
     <w:p>
       <w:pPr>
@@ -7487,15 +7164,7 @@
       </w:r>
       <w:proofErr w:type="spellEnd"/>
       <w:r>
-        <w:t xml:space="preserve"> </w:t>
-      </w:r>
-      <w:proofErr w:type="gramStart"/>
-      <w:r>
-        <w:t>VARCHAR(</w:t>
-      </w:r>
-      <w:proofErr w:type="gramEnd"/>
-      <w:r>
-        <w:t>50)</w:t>
+        <w:t xml:space="preserve"> VARCHAR(50)</w:t>
       </w:r>
     </w:p>
     <w:p>
@@ -7732,15 +7401,7 @@
       </w:r>
       <w:proofErr w:type="spellEnd"/>
       <w:r>
-        <w:t xml:space="preserve"> </w:t>
-      </w:r>
-      <w:proofErr w:type="gramStart"/>
-      <w:r>
-        <w:t>VARCHAR(</w:t>
-      </w:r>
-      <w:proofErr w:type="gramEnd"/>
-      <w:r>
-        <w:t>50),</w:t>
+        <w:t xml:space="preserve"> VARCHAR(50),</w:t>
       </w:r>
     </w:p>
     <w:p>
@@ -7868,23 +7529,7 @@
           <w:b/>
           <w:bCs/>
         </w:rPr>
-        <w:t xml:space="preserve"> </w:t>
-      </w:r>
-      <w:proofErr w:type="gramStart"/>
-      <w:r>
-        <w:rPr>
-          <w:b/>
-          <w:bCs/>
-        </w:rPr>
-        <w:t>VARCHAR(</w:t>
-      </w:r>
-      <w:proofErr w:type="gramEnd"/>
-      <w:r>
-        <w:rPr>
-          <w:b/>
-          <w:bCs/>
-        </w:rPr>
-        <w:t>50),</w:t>
+        <w:t xml:space="preserve"> VARCHAR(50),</w:t>
       </w:r>
     </w:p>
     <w:p>
@@ -7948,14 +7593,7 @@
           <w:b/>
           <w:bCs/>
         </w:rPr>
-        <w:t>);</w:t>
-      </w:r>
-      <w:r>
-        <w:rPr>
-          <w:b/>
-          <w:bCs/>
-        </w:rPr>
-        <w:t xml:space="preserve"> </w:t>
+        <w:t xml:space="preserve">); </w:t>
       </w:r>
     </w:p>
     <w:p>
@@ -8491,14 +8129,7 @@
         <w:rPr>
           <w:lang w:val="en-US"/>
         </w:rPr>
-        <w:t>sp_registrar_</w:t>
-      </w:r>
-      <w:proofErr w:type="gramStart"/>
-      <w:r>
-        <w:rPr>
-          <w:lang w:val="en-US"/>
-        </w:rPr>
-        <w:t>pedido</w:t>
+        <w:t>sp_registrar_pedido</w:t>
       </w:r>
       <w:proofErr w:type="spellEnd"/>
       <w:r>
@@ -8507,7 +8138,6 @@
         </w:rPr>
         <w:t>(</w:t>
       </w:r>
-      <w:proofErr w:type="gramEnd"/>
     </w:p>
     <w:p>
       <w:pPr>
@@ -8706,21 +8336,7 @@
         <w:rPr>
           <w:lang w:val="en-US"/>
         </w:rPr>
-        <w:t xml:space="preserve">  SELECT </w:t>
-      </w:r>
-      <w:proofErr w:type="gramStart"/>
-      <w:r>
-        <w:rPr>
-          <w:lang w:val="en-US"/>
-        </w:rPr>
-        <w:t>COUNT(</w:t>
-      </w:r>
-      <w:proofErr w:type="gramEnd"/>
-      <w:r>
-        <w:rPr>
-          <w:lang w:val="en-US"/>
-        </w:rPr>
-        <w:t xml:space="preserve">*) INTO </w:t>
+        <w:t xml:space="preserve">  SELECT COUNT(*) INTO </w:t>
       </w:r>
       <w:proofErr w:type="spellStart"/>
       <w:r>
@@ -8831,16 +8447,24 @@
           <w:bCs/>
           <w:lang w:val="en-US"/>
         </w:rPr>
-        <w:t>cliente</w:t>
-      </w:r>
-      <w:proofErr w:type="spellEnd"/>
-      <w:r>
-        <w:rPr>
-          <w:b/>
-          <w:bCs/>
-          <w:lang w:val="en-US"/>
-        </w:rPr>
-        <w:t xml:space="preserve"> &lt;= 0 THEN</w:t>
+        <w:t>v_cliente_exist</w:t>
+      </w:r>
+      <w:proofErr w:type="spellEnd"/>
+      <w:r>
+        <w:rPr>
+          <w:b/>
+          <w:bCs/>
+          <w:lang w:val="en-US"/>
+        </w:rPr>
+        <w:t xml:space="preserve"> </w:t>
+      </w:r>
+      <w:r>
+        <w:rPr>
+          <w:b/>
+          <w:bCs/>
+          <w:lang w:val="en-US"/>
+        </w:rPr>
+        <w:t>&lt;= 0 THEN</w:t>
       </w:r>
     </w:p>
     <w:p>
@@ -9038,8 +8662,26 @@
           <w:bCs/>
           <w:lang w:val="en-US"/>
         </w:rPr>
-        <w:t xml:space="preserve"> &lt;= 0</w:t>
-      </w:r>
+        <w:t xml:space="preserve"> &lt;= </w:t>
+      </w:r>
+      <w:proofErr w:type="spellStart"/>
+      <w:r>
+        <w:rPr>
+          <w:b/>
+          <w:bCs/>
+          <w:lang w:val="en-US"/>
+        </w:rPr>
+        <w:t>p_</w:t>
+      </w:r>
+      <w:r>
+        <w:rPr>
+          <w:b/>
+          <w:bCs/>
+          <w:lang w:val="en-US"/>
+        </w:rPr>
+        <w:t>cantidad</w:t>
+      </w:r>
+      <w:proofErr w:type="spellEnd"/>
       <w:r>
         <w:rPr>
           <w:b/>
@@ -9219,60 +8861,203 @@
         <w:rPr>
           <w:lang w:val="en-US"/>
         </w:rPr>
+        <w:t>, NOW());</w:t>
+      </w:r>
+    </w:p>
+    <w:p>
+      <w:pPr>
+        <w:ind w:left="708"/>
+        <w:jc w:val="both"/>
+      </w:pPr>
+      <w:r>
+        <w:rPr>
+          <w:lang w:val="en-US"/>
+        </w:rPr>
+        <w:t xml:space="preserve">  </w:t>
+      </w:r>
+      <w:r>
+        <w:t xml:space="preserve">INSERT INTO </w:t>
+      </w:r>
+      <w:proofErr w:type="spellStart"/>
+      <w:r>
+        <w:t>detalle_pedidos</w:t>
+      </w:r>
+      <w:proofErr w:type="spellEnd"/>
+      <w:r>
+        <w:t xml:space="preserve"> (</w:t>
+      </w:r>
+      <w:proofErr w:type="spellStart"/>
+      <w:r>
+        <w:t>id_pedido</w:t>
+      </w:r>
+      <w:proofErr w:type="spellEnd"/>
+      <w:r>
         <w:t xml:space="preserve">, </w:t>
       </w:r>
-      <w:proofErr w:type="gramStart"/>
-      <w:r>
-        <w:rPr>
-          <w:lang w:val="en-US"/>
-        </w:rPr>
-        <w:t>NOW(</w:t>
-      </w:r>
-      <w:proofErr w:type="gramEnd"/>
-      <w:r>
-        <w:rPr>
-          <w:lang w:val="en-US"/>
-        </w:rPr>
-        <w:t>));</w:t>
+      <w:proofErr w:type="spellStart"/>
+      <w:r>
+        <w:t>id_producto</w:t>
+      </w:r>
+      <w:proofErr w:type="spellEnd"/>
+      <w:r>
+        <w:t>, cantidad)</w:t>
       </w:r>
     </w:p>
     <w:p>
       <w:pPr>
         <w:ind w:left="708"/>
         <w:jc w:val="both"/>
-      </w:pPr>
-      <w:r>
-        <w:rPr>
-          <w:lang w:val="en-US"/>
-        </w:rPr>
+        <w:rPr>
+          <w:lang w:val="en-US"/>
+        </w:rPr>
+      </w:pPr>
+      <w:r>
         <w:t xml:space="preserve">  </w:t>
       </w:r>
       <w:r>
-        <w:t xml:space="preserve">INSERT INTO </w:t>
-      </w:r>
-      <w:proofErr w:type="spellStart"/>
-      <w:r>
-        <w:t>detalle_pedidos</w:t>
-      </w:r>
-      <w:proofErr w:type="spellEnd"/>
-      <w:r>
-        <w:t xml:space="preserve"> (</w:t>
-      </w:r>
-      <w:proofErr w:type="spellStart"/>
-      <w:r>
-        <w:t>id_pedido</w:t>
-      </w:r>
-      <w:proofErr w:type="spellEnd"/>
-      <w:r>
+        <w:rPr>
+          <w:lang w:val="en-US"/>
+        </w:rPr>
+        <w:t xml:space="preserve">VALUES (LAST_INSERT_ID(), </w:t>
+      </w:r>
+      <w:proofErr w:type="spellStart"/>
+      <w:r>
+        <w:rPr>
+          <w:lang w:val="en-US"/>
+        </w:rPr>
+        <w:t>p_id_producto</w:t>
+      </w:r>
+      <w:proofErr w:type="spellEnd"/>
+      <w:r>
+        <w:rPr>
+          <w:lang w:val="en-US"/>
+        </w:rPr>
         <w:t xml:space="preserve">, </w:t>
       </w:r>
       <w:proofErr w:type="spellStart"/>
       <w:r>
+        <w:rPr>
+          <w:lang w:val="en-US"/>
+        </w:rPr>
+        <w:t>p_cantidad</w:t>
+      </w:r>
+      <w:proofErr w:type="spellEnd"/>
+      <w:r>
+        <w:rPr>
+          <w:lang w:val="en-US"/>
+        </w:rPr>
+        <w:t>);</w:t>
+      </w:r>
+    </w:p>
+    <w:p>
+      <w:pPr>
+        <w:ind w:left="708"/>
+        <w:jc w:val="both"/>
+        <w:rPr>
+          <w:lang w:val="en-US"/>
+        </w:rPr>
+      </w:pPr>
+      <w:r>
+        <w:rPr>
+          <w:lang w:val="en-US"/>
+        </w:rPr>
+        <w:t xml:space="preserve">  UPDATE </w:t>
+      </w:r>
+      <w:proofErr w:type="spellStart"/>
+      <w:r>
+        <w:rPr>
+          <w:lang w:val="en-US"/>
+        </w:rPr>
+        <w:t>productos</w:t>
+      </w:r>
+      <w:proofErr w:type="spellEnd"/>
+    </w:p>
+    <w:p>
+      <w:pPr>
+        <w:ind w:left="708"/>
+        <w:jc w:val="both"/>
+        <w:rPr>
+          <w:b/>
+          <w:bCs/>
+          <w:lang w:val="en-US"/>
+        </w:rPr>
+      </w:pPr>
+      <w:r>
+        <w:rPr>
+          <w:b/>
+          <w:bCs/>
+          <w:lang w:val="en-US"/>
+        </w:rPr>
+        <w:t xml:space="preserve"> </w:t>
+      </w:r>
+      <w:r>
+        <w:rPr>
+          <w:b/>
+          <w:bCs/>
+          <w:lang w:val="en-US"/>
+        </w:rPr>
+        <w:t xml:space="preserve">SET stock = stock – </w:t>
+      </w:r>
+      <w:proofErr w:type="spellStart"/>
+      <w:r>
+        <w:rPr>
+          <w:b/>
+          <w:bCs/>
+          <w:lang w:val="en-US"/>
+        </w:rPr>
+        <w:t>p_cantidad</w:t>
+      </w:r>
+      <w:proofErr w:type="spellEnd"/>
+      <w:r>
+        <w:rPr>
+          <w:b/>
+          <w:bCs/>
+          <w:lang w:val="en-US"/>
+        </w:rPr>
+        <w:t>;</w:t>
+      </w:r>
+    </w:p>
+    <w:p>
+      <w:pPr>
+        <w:ind w:left="708"/>
+        <w:jc w:val="both"/>
+        <w:rPr>
+          <w:lang w:val="en-US"/>
+        </w:rPr>
+      </w:pPr>
+      <w:r>
+        <w:rPr>
+          <w:lang w:val="en-US"/>
+        </w:rPr>
+        <w:t xml:space="preserve"> WHERE </w:t>
+      </w:r>
+      <w:proofErr w:type="spellStart"/>
+      <w:r>
+        <w:rPr>
+          <w:lang w:val="en-US"/>
+        </w:rPr>
         <w:t>id_producto</w:t>
       </w:r>
       <w:proofErr w:type="spellEnd"/>
       <w:r>
-        <w:t>, cantidad)</w:t>
+        <w:rPr>
+          <w:lang w:val="en-US"/>
+        </w:rPr>
+        <w:t xml:space="preserve"> = </w:t>
+      </w:r>
+      <w:proofErr w:type="spellStart"/>
+      <w:r>
+        <w:rPr>
+          <w:lang w:val="en-US"/>
+        </w:rPr>
+        <w:t>p_id_producto</w:t>
+      </w:r>
+      <w:proofErr w:type="spellEnd"/>
+      <w:r>
+        <w:rPr>
+          <w:lang w:val="en-US"/>
+        </w:rPr>
+        <w:t>;</w:t>
       </w:r>
     </w:p>
     <w:p>
@@ -9284,116 +9069,19 @@
         </w:rPr>
       </w:pPr>
       <w:r>
+        <w:rPr>
+          <w:lang w:val="en-US"/>
+        </w:rPr>
         <w:t xml:space="preserve">  </w:t>
       </w:r>
       <w:r>
         <w:rPr>
-          <w:lang w:val="en-US"/>
-        </w:rPr>
-        <w:t>VALUES (LAST_INSERT_</w:t>
-      </w:r>
-      <w:proofErr w:type="gramStart"/>
-      <w:r>
-        <w:rPr>
-          <w:lang w:val="en-US"/>
-        </w:rPr>
-        <w:t>ID(</w:t>
-      </w:r>
-      <w:proofErr w:type="gramEnd"/>
-      <w:r>
-        <w:rPr>
-          <w:lang w:val="en-US"/>
-        </w:rPr>
-        <w:t xml:space="preserve">), </w:t>
-      </w:r>
-      <w:proofErr w:type="spellStart"/>
-      <w:r>
-        <w:rPr>
-          <w:lang w:val="en-US"/>
-        </w:rPr>
-        <w:t>p_id_producto</w:t>
-      </w:r>
-      <w:proofErr w:type="spellEnd"/>
-      <w:r>
-        <w:rPr>
-          <w:lang w:val="en-US"/>
-        </w:rPr>
-        <w:t xml:space="preserve">, </w:t>
-      </w:r>
-      <w:proofErr w:type="spellStart"/>
-      <w:r>
-        <w:rPr>
-          <w:lang w:val="en-US"/>
-        </w:rPr>
-        <w:t>p_cantidad</w:t>
-      </w:r>
-      <w:proofErr w:type="spellEnd"/>
-      <w:r>
-        <w:rPr>
-          <w:lang w:val="en-US"/>
-        </w:rPr>
-        <w:t>);</w:t>
-      </w:r>
-    </w:p>
-    <w:p>
-      <w:pPr>
-        <w:ind w:left="708"/>
-        <w:jc w:val="both"/>
-        <w:rPr>
-          <w:lang w:val="en-US"/>
-        </w:rPr>
-      </w:pPr>
-      <w:r>
-        <w:rPr>
-          <w:lang w:val="en-US"/>
-        </w:rPr>
-        <w:t xml:space="preserve">  UPDATE </w:t>
-      </w:r>
-      <w:proofErr w:type="spellStart"/>
-      <w:r>
-        <w:rPr>
-          <w:lang w:val="en-US"/>
-        </w:rPr>
-        <w:t>productos</w:t>
-      </w:r>
-      <w:proofErr w:type="spellEnd"/>
-    </w:p>
-    <w:p>
-      <w:pPr>
-        <w:ind w:left="708"/>
-        <w:jc w:val="both"/>
-        <w:rPr>
-          <w:b/>
-          <w:bCs/>
-          <w:lang w:val="en-US"/>
-        </w:rPr>
-      </w:pPr>
-      <w:r>
-        <w:rPr>
-          <w:b/>
-          <w:bCs/>
-          <w:lang w:val="en-US"/>
-        </w:rPr>
-        <w:t xml:space="preserve"> </w:t>
-      </w:r>
-      <w:r>
-        <w:rPr>
-          <w:b/>
-          <w:bCs/>
-          <w:lang w:val="en-US"/>
-        </w:rPr>
-        <w:t xml:space="preserve">SET stock = stock – </w:t>
-      </w:r>
-      <w:proofErr w:type="spellStart"/>
-      <w:r>
-        <w:rPr>
-          <w:b/>
-          <w:bCs/>
-          <w:lang w:val="en-US"/>
-        </w:rPr>
-        <w:t>p_cantidad</w:t>
-      </w:r>
-      <w:proofErr w:type="spellEnd"/>
+          <w:b/>
+          <w:bCs/>
+          <w:lang w:val="en-US"/>
+        </w:rPr>
+        <w:t>COMMIT</w:t>
+      </w:r>
       <w:r>
         <w:rPr>
           <w:b/>
@@ -9405,80 +9093,6 @@
     </w:p>
     <w:p>
       <w:pPr>
-        <w:ind w:left="708"/>
-        <w:jc w:val="both"/>
-        <w:rPr>
-          <w:lang w:val="en-US"/>
-        </w:rPr>
-      </w:pPr>
-      <w:r>
-        <w:rPr>
-          <w:lang w:val="en-US"/>
-        </w:rPr>
-        <w:t xml:space="preserve"> WHERE </w:t>
-      </w:r>
-      <w:proofErr w:type="spellStart"/>
-      <w:r>
-        <w:rPr>
-          <w:lang w:val="en-US"/>
-        </w:rPr>
-        <w:t>id_producto</w:t>
-      </w:r>
-      <w:proofErr w:type="spellEnd"/>
-      <w:r>
-        <w:rPr>
-          <w:lang w:val="en-US"/>
-        </w:rPr>
-        <w:t xml:space="preserve"> = </w:t>
-      </w:r>
-      <w:proofErr w:type="spellStart"/>
-      <w:r>
-        <w:rPr>
-          <w:lang w:val="en-US"/>
-        </w:rPr>
-        <w:t>p_id_producto</w:t>
-      </w:r>
-      <w:proofErr w:type="spellEnd"/>
-      <w:r>
-        <w:rPr>
-          <w:lang w:val="en-US"/>
-        </w:rPr>
-        <w:t>;</w:t>
-      </w:r>
-    </w:p>
-    <w:p>
-      <w:pPr>
-        <w:ind w:left="708"/>
-        <w:jc w:val="both"/>
-        <w:rPr>
-          <w:lang w:val="en-US"/>
-        </w:rPr>
-      </w:pPr>
-      <w:r>
-        <w:rPr>
-          <w:lang w:val="en-US"/>
-        </w:rPr>
-        <w:t xml:space="preserve">  </w:t>
-      </w:r>
-      <w:r>
-        <w:rPr>
-          <w:b/>
-          <w:bCs/>
-          <w:lang w:val="en-US"/>
-        </w:rPr>
-        <w:t>COMMIT</w:t>
-      </w:r>
-      <w:r>
-        <w:rPr>
-          <w:b/>
-          <w:bCs/>
-          <w:lang w:val="en-US"/>
-        </w:rPr>
-        <w:t>;</w:t>
-      </w:r>
-    </w:p>
-    <w:p>
-      <w:pPr>
         <w:jc w:val="both"/>
         <w:rPr>
           <w:lang w:val="en-US"/>
@@ -9498,14 +9112,12 @@
           <w:lang w:val="en-US"/>
         </w:rPr>
       </w:pPr>
-      <w:proofErr w:type="gramStart"/>
       <w:r>
         <w:rPr>
           <w:lang w:val="en-US"/>
         </w:rPr>
         <w:t>DELIMITER ;</w:t>
       </w:r>
-      <w:proofErr w:type="gramEnd"/>
     </w:p>
     <w:p>
       <w:pPr>
@@ -9607,49 +9219,21 @@
         <w:rPr>
           <w:lang w:val="en-US"/>
         </w:rPr>
-        <w:t xml:space="preserve">    username </w:t>
-      </w:r>
-      <w:proofErr w:type="gramStart"/>
-      <w:r>
-        <w:rPr>
-          <w:lang w:val="en-US"/>
-        </w:rPr>
-        <w:t>VARCHAR(</w:t>
-      </w:r>
-      <w:proofErr w:type="gramEnd"/>
-      <w:r>
-        <w:rPr>
-          <w:lang w:val="en-US"/>
-        </w:rPr>
-        <w:t>50) NOT NULL,</w:t>
-      </w:r>
-    </w:p>
-    <w:p>
-      <w:pPr>
-        <w:jc w:val="both"/>
-        <w:rPr>
-          <w:lang w:val="en-US"/>
-        </w:rPr>
-      </w:pPr>
-      <w:r>
-        <w:rPr>
-          <w:lang w:val="en-US"/>
-        </w:rPr>
-        <w:t xml:space="preserve">    country </w:t>
-      </w:r>
-      <w:proofErr w:type="gramStart"/>
-      <w:r>
-        <w:rPr>
-          <w:lang w:val="en-US"/>
-        </w:rPr>
-        <w:t>VARCHAR(</w:t>
-      </w:r>
-      <w:proofErr w:type="gramEnd"/>
-      <w:r>
-        <w:rPr>
-          <w:lang w:val="en-US"/>
-        </w:rPr>
-        <w:t>50) NOT NULL</w:t>
+        <w:t xml:space="preserve">    username VARCHAR(50) NOT NULL,</w:t>
+      </w:r>
+    </w:p>
+    <w:p>
+      <w:pPr>
+        <w:jc w:val="both"/>
+        <w:rPr>
+          <w:lang w:val="en-US"/>
+        </w:rPr>
+      </w:pPr>
+      <w:r>
+        <w:rPr>
+          <w:lang w:val="en-US"/>
+        </w:rPr>
+        <w:t xml:space="preserve">    country VARCHAR(50) NOT NULL</w:t>
       </w:r>
     </w:p>
     <w:p>
@@ -9873,49 +9457,21 @@
         <w:rPr>
           <w:lang w:val="en-US"/>
         </w:rPr>
-        <w:t xml:space="preserve">    name </w:t>
-      </w:r>
-      <w:proofErr w:type="gramStart"/>
-      <w:r>
-        <w:rPr>
-          <w:lang w:val="en-US"/>
-        </w:rPr>
-        <w:t>VARCHAR(</w:t>
-      </w:r>
-      <w:proofErr w:type="gramEnd"/>
-      <w:r>
-        <w:rPr>
-          <w:lang w:val="en-US"/>
-        </w:rPr>
-        <w:t>100) NOT NULL,</w:t>
-      </w:r>
-    </w:p>
-    <w:p>
-      <w:pPr>
-        <w:jc w:val="both"/>
-        <w:rPr>
-          <w:lang w:val="en-US"/>
-        </w:rPr>
-      </w:pPr>
-      <w:r>
-        <w:rPr>
-          <w:lang w:val="en-US"/>
-        </w:rPr>
-        <w:t xml:space="preserve">    category </w:t>
-      </w:r>
-      <w:proofErr w:type="gramStart"/>
-      <w:r>
-        <w:rPr>
-          <w:lang w:val="en-US"/>
-        </w:rPr>
-        <w:t>VARCHAR(</w:t>
-      </w:r>
-      <w:proofErr w:type="gramEnd"/>
-      <w:r>
-        <w:rPr>
-          <w:lang w:val="en-US"/>
-        </w:rPr>
-        <w:t>50) NOT NULL,</w:t>
+        <w:t xml:space="preserve">    name VARCHAR(100) NOT NULL,</w:t>
+      </w:r>
+    </w:p>
+    <w:p>
+      <w:pPr>
+        <w:jc w:val="both"/>
+        <w:rPr>
+          <w:lang w:val="en-US"/>
+        </w:rPr>
+      </w:pPr>
+      <w:r>
+        <w:rPr>
+          <w:lang w:val="en-US"/>
+        </w:rPr>
+        <w:t xml:space="preserve">    category VARCHAR(50) NOT NULL,</w:t>
       </w:r>
     </w:p>
     <w:p>
@@ -9935,21 +9491,7 @@
         <w:rPr>
           <w:lang w:val="en-US"/>
         </w:rPr>
-        <w:t xml:space="preserve">price </w:t>
-      </w:r>
-      <w:proofErr w:type="gramStart"/>
-      <w:r>
-        <w:rPr>
-          <w:lang w:val="en-US"/>
-        </w:rPr>
-        <w:t>DECIMAL(</w:t>
-      </w:r>
-      <w:proofErr w:type="gramEnd"/>
-      <w:r>
-        <w:rPr>
-          <w:lang w:val="en-US"/>
-        </w:rPr>
-        <w:t>10,2) NOT NULL</w:t>
+        <w:t>price DECIMAL(10,2) NOT NULL</w:t>
       </w:r>
     </w:p>
     <w:p>
@@ -10104,21 +9646,7 @@
         <w:rPr>
           <w:lang w:val="en-US"/>
         </w:rPr>
-        <w:t xml:space="preserve">    price </w:t>
-      </w:r>
-      <w:proofErr w:type="gramStart"/>
-      <w:r>
-        <w:rPr>
-          <w:lang w:val="en-US"/>
-        </w:rPr>
-        <w:t>DECIMAL(</w:t>
-      </w:r>
-      <w:proofErr w:type="gramEnd"/>
-      <w:r>
-        <w:rPr>
-          <w:lang w:val="en-US"/>
-        </w:rPr>
-        <w:t>10,2) NOT NULL,</w:t>
+        <w:t xml:space="preserve">    price DECIMAL(10,2) NOT NULL,</w:t>
       </w:r>
     </w:p>
     <w:p>
@@ -10285,19 +9813,11 @@
         <w:t xml:space="preserve">SELECT </w:t>
       </w:r>
       <w:proofErr w:type="spellStart"/>
-      <w:proofErr w:type="gramStart"/>
-      <w:r>
-        <w:rPr>
-          <w:lang w:val="en-US"/>
-        </w:rPr>
-        <w:t>o.order</w:t>
-      </w:r>
-      <w:proofErr w:type="gramEnd"/>
-      <w:r>
-        <w:rPr>
-          <w:lang w:val="en-US"/>
-        </w:rPr>
-        <w:t>_id</w:t>
+      <w:r>
+        <w:rPr>
+          <w:lang w:val="en-US"/>
+        </w:rPr>
+        <w:t>o.order_id</w:t>
       </w:r>
       <w:proofErr w:type="spellEnd"/>
       <w:r>
@@ -10447,19 +9967,11 @@
         <w:t xml:space="preserve"> oi ON </w:t>
       </w:r>
       <w:proofErr w:type="spellStart"/>
-      <w:proofErr w:type="gramStart"/>
-      <w:r>
-        <w:rPr>
-          <w:lang w:val="en-US"/>
-        </w:rPr>
-        <w:t>oi.order</w:t>
-      </w:r>
-      <w:proofErr w:type="gramEnd"/>
-      <w:r>
-        <w:rPr>
-          <w:lang w:val="en-US"/>
-        </w:rPr>
-        <w:t>_id</w:t>
+      <w:r>
+        <w:rPr>
+          <w:lang w:val="en-US"/>
+        </w:rPr>
+        <w:t>oi.order_id</w:t>
       </w:r>
       <w:proofErr w:type="spellEnd"/>
       <w:r>
@@ -10491,19 +10003,11 @@
         <w:t xml:space="preserve">JOIN products p ON </w:t>
       </w:r>
       <w:proofErr w:type="spellStart"/>
-      <w:proofErr w:type="gramStart"/>
-      <w:r>
-        <w:rPr>
-          <w:lang w:val="en-US"/>
-        </w:rPr>
-        <w:t>p.product</w:t>
-      </w:r>
-      <w:proofErr w:type="gramEnd"/>
-      <w:r>
-        <w:rPr>
-          <w:lang w:val="en-US"/>
-        </w:rPr>
-        <w:t>_id</w:t>
+      <w:r>
+        <w:rPr>
+          <w:lang w:val="en-US"/>
+        </w:rPr>
+        <w:t>p.product_id</w:t>
       </w:r>
       <w:proofErr w:type="spellEnd"/>
       <w:r>
@@ -10535,7 +10039,6 @@
         <w:t xml:space="preserve">WHERE </w:t>
       </w:r>
       <w:proofErr w:type="spellStart"/>
-      <w:proofErr w:type="gramStart"/>
       <w:r>
         <w:rPr>
           <w:lang w:val="en-US"/>
@@ -10543,7 +10046,6 @@
         <w:t>u.country</w:t>
       </w:r>
       <w:proofErr w:type="spellEnd"/>
-      <w:proofErr w:type="gramEnd"/>
       <w:r>
         <w:rPr>
           <w:lang w:val="en-US"/>
@@ -10565,7 +10067,6 @@
         <w:t xml:space="preserve">  AND </w:t>
       </w:r>
       <w:proofErr w:type="spellStart"/>
-      <w:proofErr w:type="gramStart"/>
       <w:r>
         <w:rPr>
           <w:lang w:val="en-US"/>
@@ -10573,7 +10074,6 @@
         <w:t>p.category</w:t>
       </w:r>
       <w:proofErr w:type="spellEnd"/>
-      <w:proofErr w:type="gramEnd"/>
       <w:r>
         <w:rPr>
           <w:lang w:val="en-US"/>
@@ -10720,19 +10220,11 @@
         </w:rPr>
       </w:pPr>
       <w:proofErr w:type="spellStart"/>
-      <w:proofErr w:type="gramStart"/>
-      <w:r>
-        <w:rPr>
-          <w:lang w:val="en-US"/>
-        </w:rPr>
-        <w:t>o.order</w:t>
-      </w:r>
-      <w:proofErr w:type="gramEnd"/>
-      <w:r>
-        <w:rPr>
-          <w:lang w:val="en-US"/>
-        </w:rPr>
-        <w:t>_id</w:t>
+      <w:r>
+        <w:rPr>
+          <w:lang w:val="en-US"/>
+        </w:rPr>
+        <w:t>o.order_id</w:t>
       </w:r>
       <w:proofErr w:type="spellEnd"/>
       <w:r>
@@ -10750,7 +10242,6 @@
         </w:rPr>
       </w:pPr>
       <w:proofErr w:type="spellStart"/>
-      <w:proofErr w:type="gramStart"/>
       <w:r>
         <w:rPr>
           <w:lang w:val="en-US"/>
@@ -10758,7 +10249,6 @@
         <w:t>u.username</w:t>
       </w:r>
       <w:proofErr w:type="spellEnd"/>
-      <w:proofErr w:type="gramEnd"/>
       <w:r>
         <w:rPr>
           <w:lang w:val="en-US"/>
@@ -10808,7 +10298,6 @@
         <w:t xml:space="preserve"> * </w:t>
       </w:r>
       <w:proofErr w:type="spellStart"/>
-      <w:proofErr w:type="gramStart"/>
       <w:r>
         <w:rPr>
           <w:lang w:val="en-US"/>
@@ -10816,7 +10305,6 @@
         <w:t>oi.price</w:t>
       </w:r>
       <w:proofErr w:type="spellEnd"/>
-      <w:proofErr w:type="gramEnd"/>
       <w:r>
         <w:rPr>
           <w:lang w:val="en-US"/>
@@ -10891,274 +10379,213 @@
         <w:rPr>
           <w:lang w:val="en-US"/>
         </w:rPr>
+        <w:t xml:space="preserve"> AND </w:t>
+      </w:r>
+      <w:proofErr w:type="spellStart"/>
+      <w:r>
+        <w:rPr>
+          <w:lang w:val="en-US"/>
+        </w:rPr>
+        <w:t>u.country</w:t>
+      </w:r>
+      <w:proofErr w:type="spellEnd"/>
+      <w:r>
+        <w:rPr>
+          <w:lang w:val="en-US"/>
+        </w:rPr>
+        <w:t xml:space="preserve"> = 'ES'</w:t>
+      </w:r>
+      <w:r>
+        <w:rPr>
+          <w:lang w:val="en-US"/>
+        </w:rPr>
+        <w:t>)</w:t>
+      </w:r>
+    </w:p>
+    <w:p>
+      <w:pPr>
+        <w:jc w:val="both"/>
+        <w:rPr>
+          <w:lang w:val="en-US"/>
+        </w:rPr>
+      </w:pPr>
+      <w:r>
+        <w:rPr>
+          <w:lang w:val="en-US"/>
+        </w:rPr>
+        <w:t xml:space="preserve">JOIN </w:t>
+      </w:r>
+      <w:proofErr w:type="spellStart"/>
+      <w:r>
+        <w:rPr>
+          <w:lang w:val="en-US"/>
+        </w:rPr>
+        <w:t>order_items</w:t>
+      </w:r>
+      <w:proofErr w:type="spellEnd"/>
+      <w:r>
+        <w:rPr>
+          <w:lang w:val="en-US"/>
+        </w:rPr>
+        <w:t xml:space="preserve"> oi ON </w:t>
+      </w:r>
+      <w:r>
+        <w:rPr>
+          <w:lang w:val="en-US"/>
+        </w:rPr>
+        <w:t>(</w:t>
+      </w:r>
+      <w:proofErr w:type="spellStart"/>
+      <w:r>
+        <w:rPr>
+          <w:lang w:val="en-US"/>
+        </w:rPr>
+        <w:t>oi.order_id</w:t>
+      </w:r>
+      <w:proofErr w:type="spellEnd"/>
+      <w:r>
+        <w:rPr>
+          <w:lang w:val="en-US"/>
+        </w:rPr>
+        <w:t xml:space="preserve"> = </w:t>
+      </w:r>
+      <w:proofErr w:type="spellStart"/>
+      <w:r>
+        <w:rPr>
+          <w:lang w:val="en-US"/>
+        </w:rPr>
+        <w:t>o.order_id</w:t>
+      </w:r>
+      <w:proofErr w:type="spellEnd"/>
+      <w:r>
+        <w:rPr>
+          <w:lang w:val="en-US"/>
+        </w:rPr>
+        <w:t>)</w:t>
+      </w:r>
+    </w:p>
+    <w:p>
+      <w:pPr>
+        <w:jc w:val="both"/>
+        <w:rPr>
+          <w:lang w:val="en-US"/>
+        </w:rPr>
+      </w:pPr>
+      <w:r>
+        <w:rPr>
+          <w:lang w:val="en-US"/>
+        </w:rPr>
+        <w:t xml:space="preserve">JOIN products p ON </w:t>
+      </w:r>
+      <w:r>
+        <w:rPr>
+          <w:lang w:val="en-US"/>
+        </w:rPr>
+        <w:t>(</w:t>
+      </w:r>
+      <w:proofErr w:type="spellStart"/>
+      <w:r>
+        <w:rPr>
+          <w:lang w:val="en-US"/>
+        </w:rPr>
+        <w:t>p.product_id</w:t>
+      </w:r>
+      <w:proofErr w:type="spellEnd"/>
+      <w:r>
+        <w:rPr>
+          <w:lang w:val="en-US"/>
+        </w:rPr>
+        <w:t xml:space="preserve"> = </w:t>
+      </w:r>
+      <w:proofErr w:type="spellStart"/>
+      <w:r>
+        <w:rPr>
+          <w:lang w:val="en-US"/>
+        </w:rPr>
+        <w:t>oi.product_id</w:t>
+      </w:r>
+      <w:proofErr w:type="spellEnd"/>
+      <w:r>
+        <w:rPr>
+          <w:lang w:val="en-US"/>
+        </w:rPr>
+        <w:t xml:space="preserve"> AND </w:t>
+      </w:r>
+      <w:proofErr w:type="spellStart"/>
+      <w:r>
+        <w:rPr>
+          <w:lang w:val="en-US"/>
+        </w:rPr>
+        <w:t>p.category</w:t>
+      </w:r>
+      <w:proofErr w:type="spellEnd"/>
+      <w:r>
+        <w:rPr>
+          <w:lang w:val="en-US"/>
+        </w:rPr>
+        <w:t xml:space="preserve"> = '</w:t>
+      </w:r>
+      <w:proofErr w:type="spellStart"/>
+      <w:r>
+        <w:rPr>
+          <w:lang w:val="en-US"/>
+        </w:rPr>
+        <w:t>Electrónica</w:t>
+      </w:r>
+      <w:proofErr w:type="spellEnd"/>
+      <w:r>
+        <w:rPr>
+          <w:lang w:val="en-US"/>
+        </w:rPr>
+        <w:t>')</w:t>
+      </w:r>
+    </w:p>
+    <w:p>
+      <w:pPr>
+        <w:jc w:val="both"/>
+        <w:rPr>
+          <w:strike/>
+          <w:lang w:val="en-US"/>
+        </w:rPr>
+      </w:pPr>
+      <w:r>
+        <w:rPr>
+          <w:strike/>
+          <w:lang w:val="en-US"/>
+        </w:rPr>
+        <w:lastRenderedPageBreak/>
+        <w:t xml:space="preserve">WHERE </w:t>
+      </w:r>
+    </w:p>
+    <w:p>
+      <w:pPr>
+        <w:jc w:val="both"/>
+        <w:rPr>
+          <w:b/>
+          <w:bCs/>
+          <w:lang w:val="en-US"/>
+        </w:rPr>
+      </w:pPr>
+      <w:r>
+        <w:rPr>
+          <w:lang w:val="en-US"/>
+        </w:rPr>
+        <w:t xml:space="preserve">ORDER BY </w:t>
+      </w:r>
+      <w:r>
+        <w:rPr>
+          <w:lang w:val="en-US"/>
+        </w:rPr>
         <w:t xml:space="preserve"> </w:t>
       </w:r>
-      <w:r>
-        <w:rPr>
-          <w:lang w:val="en-US"/>
-        </w:rPr>
-        <w:t xml:space="preserve">AND </w:t>
-      </w:r>
-      <w:proofErr w:type="spellStart"/>
-      <w:proofErr w:type="gramStart"/>
-      <w:r>
-        <w:rPr>
-          <w:lang w:val="en-US"/>
-        </w:rPr>
-        <w:t>u.country</w:t>
-      </w:r>
-      <w:proofErr w:type="spellEnd"/>
-      <w:proofErr w:type="gramEnd"/>
-      <w:r>
-        <w:rPr>
-          <w:lang w:val="en-US"/>
-        </w:rPr>
-        <w:t xml:space="preserve"> = 'ES'</w:t>
-      </w:r>
-      <w:r>
-        <w:rPr>
-          <w:lang w:val="en-US"/>
-        </w:rPr>
-        <w:t>)</w:t>
-      </w:r>
-    </w:p>
-    <w:p>
-      <w:pPr>
-        <w:jc w:val="both"/>
-        <w:rPr>
-          <w:lang w:val="en-US"/>
-        </w:rPr>
-      </w:pPr>
-      <w:r>
-        <w:rPr>
-          <w:lang w:val="en-US"/>
-        </w:rPr>
-        <w:t xml:space="preserve">JOIN </w:t>
-      </w:r>
-      <w:proofErr w:type="spellStart"/>
-      <w:r>
-        <w:rPr>
-          <w:lang w:val="en-US"/>
-        </w:rPr>
-        <w:t>order_items</w:t>
-      </w:r>
-      <w:proofErr w:type="spellEnd"/>
-      <w:r>
-        <w:rPr>
-          <w:lang w:val="en-US"/>
-        </w:rPr>
-        <w:t xml:space="preserve"> oi ON </w:t>
-      </w:r>
-      <w:r>
-        <w:rPr>
-          <w:lang w:val="en-US"/>
-        </w:rPr>
-        <w:t>(</w:t>
-      </w:r>
-      <w:proofErr w:type="spellStart"/>
-      <w:proofErr w:type="gramStart"/>
-      <w:r>
-        <w:rPr>
-          <w:lang w:val="en-US"/>
-        </w:rPr>
-        <w:t>oi.order</w:t>
-      </w:r>
-      <w:proofErr w:type="gramEnd"/>
-      <w:r>
-        <w:rPr>
-          <w:lang w:val="en-US"/>
-        </w:rPr>
-        <w:t>_id</w:t>
-      </w:r>
-      <w:proofErr w:type="spellEnd"/>
-      <w:r>
-        <w:rPr>
-          <w:lang w:val="en-US"/>
-        </w:rPr>
-        <w:t xml:space="preserve"> = </w:t>
-      </w:r>
-      <w:proofErr w:type="spellStart"/>
-      <w:r>
-        <w:rPr>
-          <w:lang w:val="en-US"/>
-        </w:rPr>
-        <w:t>o.order_id</w:t>
-      </w:r>
-      <w:proofErr w:type="spellEnd"/>
-      <w:r>
-        <w:rPr>
-          <w:lang w:val="en-US"/>
-        </w:rPr>
-        <w:t>)</w:t>
-      </w:r>
-    </w:p>
-    <w:p>
-      <w:pPr>
-        <w:jc w:val="both"/>
-        <w:rPr>
-          <w:lang w:val="en-US"/>
-        </w:rPr>
-      </w:pPr>
-      <w:r>
-        <w:rPr>
-          <w:lang w:val="en-US"/>
-        </w:rPr>
-        <w:t xml:space="preserve">JOIN products p ON </w:t>
-      </w:r>
-      <w:r>
-        <w:rPr>
-          <w:lang w:val="en-US"/>
-        </w:rPr>
-        <w:t>(</w:t>
-      </w:r>
-      <w:proofErr w:type="spellStart"/>
-      <w:proofErr w:type="gramStart"/>
-      <w:r>
-        <w:rPr>
-          <w:lang w:val="en-US"/>
-        </w:rPr>
-        <w:t>p.product</w:t>
-      </w:r>
-      <w:proofErr w:type="gramEnd"/>
-      <w:r>
-        <w:rPr>
-          <w:lang w:val="en-US"/>
-        </w:rPr>
-        <w:t>_id</w:t>
-      </w:r>
-      <w:proofErr w:type="spellEnd"/>
-      <w:r>
-        <w:rPr>
-          <w:lang w:val="en-US"/>
-        </w:rPr>
-        <w:t xml:space="preserve"> = </w:t>
-      </w:r>
-      <w:proofErr w:type="spellStart"/>
-      <w:r>
-        <w:rPr>
-          <w:lang w:val="en-US"/>
-        </w:rPr>
-        <w:t>oi.product_id</w:t>
-      </w:r>
-      <w:proofErr w:type="spellEnd"/>
-      <w:r>
-        <w:rPr>
-          <w:lang w:val="en-US"/>
-        </w:rPr>
-        <w:t xml:space="preserve"> </w:t>
-      </w:r>
-      <w:r>
-        <w:rPr>
-          <w:lang w:val="en-US"/>
-        </w:rPr>
-        <w:t xml:space="preserve">AND </w:t>
-      </w:r>
-      <w:proofErr w:type="spellStart"/>
-      <w:r>
-        <w:rPr>
-          <w:lang w:val="en-US"/>
-        </w:rPr>
-        <w:t>p.category</w:t>
-      </w:r>
-      <w:proofErr w:type="spellEnd"/>
-      <w:r>
-        <w:rPr>
-          <w:lang w:val="en-US"/>
-        </w:rPr>
-        <w:t xml:space="preserve"> = '</w:t>
-      </w:r>
-      <w:proofErr w:type="spellStart"/>
-      <w:r>
-        <w:rPr>
-          <w:lang w:val="en-US"/>
-        </w:rPr>
-        <w:t>Electrónica</w:t>
-      </w:r>
-      <w:proofErr w:type="spellEnd"/>
-      <w:r>
-        <w:rPr>
-          <w:lang w:val="en-US"/>
-        </w:rPr>
-        <w:t>'</w:t>
-      </w:r>
-      <w:r>
-        <w:rPr>
-          <w:lang w:val="en-US"/>
-        </w:rPr>
-        <w:t>)</w:t>
-      </w:r>
-    </w:p>
-    <w:p>
-      <w:pPr>
-        <w:jc w:val="both"/>
-        <w:rPr>
-          <w:strike/>
-          <w:lang w:val="en-US"/>
-        </w:rPr>
-      </w:pPr>
-      <w:proofErr w:type="gramStart"/>
-      <w:r>
-        <w:rPr>
-          <w:strike/>
-          <w:lang w:val="en-US"/>
-        </w:rPr>
-        <w:lastRenderedPageBreak/>
-        <w:t>WHERE</w:t>
-      </w:r>
-      <w:proofErr w:type="gramEnd"/>
-      <w:r>
-        <w:rPr>
-          <w:strike/>
-          <w:lang w:val="en-US"/>
-        </w:rPr>
-        <w:t xml:space="preserve"> </w:t>
-      </w:r>
-    </w:p>
-    <w:p>
-      <w:pPr>
-        <w:jc w:val="both"/>
-        <w:rPr>
-          <w:b/>
-          <w:bCs/>
-          <w:lang w:val="en-US"/>
-        </w:rPr>
-      </w:pPr>
-      <w:r>
-        <w:rPr>
-          <w:lang w:val="en-US"/>
-        </w:rPr>
-        <w:t xml:space="preserve">ORDER </w:t>
-      </w:r>
-      <w:proofErr w:type="gramStart"/>
-      <w:r>
-        <w:rPr>
-          <w:lang w:val="en-US"/>
-        </w:rPr>
-        <w:t xml:space="preserve">BY </w:t>
-      </w:r>
-      <w:r>
-        <w:rPr>
-          <w:lang w:val="en-US"/>
-        </w:rPr>
-        <w:t xml:space="preserve"> </w:t>
-      </w:r>
-      <w:proofErr w:type="spellStart"/>
-      <w:r>
-        <w:rPr>
-          <w:b/>
-          <w:bCs/>
-          <w:lang w:val="en-US"/>
-        </w:rPr>
-        <w:t>total</w:t>
-      </w:r>
-      <w:proofErr w:type="gramEnd"/>
-      <w:r>
-        <w:rPr>
-          <w:b/>
-          <w:bCs/>
-          <w:lang w:val="en-US"/>
-        </w:rPr>
-        <w:t>_value</w:t>
+      <w:proofErr w:type="spellStart"/>
+      <w:r>
+        <w:rPr>
+          <w:b/>
+          <w:bCs/>
+          <w:lang w:val="en-US"/>
+        </w:rPr>
+        <w:t>total_value</w:t>
       </w:r>
       <w:proofErr w:type="spellEnd"/>
       <w:r>
@@ -11357,69 +10784,52 @@
         <w:rPr>
           <w:b/>
           <w:bCs/>
-          <w:lang w:val="en-US"/>
-        </w:rPr>
-      </w:pPr>
-      <w:proofErr w:type="spellStart"/>
-      <w:r>
-        <w:rPr>
-          <w:b/>
-          <w:bCs/>
-          <w:lang w:val="en-US"/>
-        </w:rPr>
-        <w:t>Índice</w:t>
-      </w:r>
-      <w:proofErr w:type="spellEnd"/>
-      <w:r>
-        <w:rPr>
-          <w:b/>
-          <w:bCs/>
-          <w:lang w:val="en-US"/>
-        </w:rPr>
-        <w:t xml:space="preserve"> 2: </w:t>
-      </w:r>
-      <w:proofErr w:type="spellStart"/>
-      <w:r>
-        <w:rPr>
-          <w:b/>
-          <w:bCs/>
-          <w:lang w:val="en-US"/>
-        </w:rPr>
-        <w:t>Tabla</w:t>
-      </w:r>
-      <w:proofErr w:type="spellEnd"/>
-      <w:r>
-        <w:rPr>
-          <w:b/>
-          <w:bCs/>
-          <w:lang w:val="en-US"/>
-        </w:rPr>
-        <w:t xml:space="preserve"> products </w:t>
-      </w:r>
-      <w:proofErr w:type="spellStart"/>
-      <w:r>
-        <w:rPr>
-          <w:b/>
-          <w:bCs/>
-          <w:lang w:val="en-US"/>
-        </w:rPr>
-        <w:t>Columnas</w:t>
-      </w:r>
-      <w:proofErr w:type="spellEnd"/>
-      <w:r>
-        <w:rPr>
-          <w:b/>
-          <w:bCs/>
-          <w:lang w:val="en-US"/>
-        </w:rPr>
-        <w:t xml:space="preserve">: (category, </w:t>
-      </w:r>
-      <w:proofErr w:type="spellStart"/>
-      <w:r>
-        <w:rPr>
-          <w:b/>
-          <w:bCs/>
-          <w:lang w:val="en-US"/>
+        </w:rPr>
+      </w:pPr>
+      <w:r>
+        <w:rPr>
+          <w:b/>
+          <w:bCs/>
+        </w:rPr>
+        <w:t xml:space="preserve">Índice 2: Tabla </w:t>
+      </w:r>
+      <w:proofErr w:type="spellStart"/>
+      <w:r>
+        <w:rPr>
+          <w:b/>
+          <w:bCs/>
+        </w:rPr>
+        <w:t>products</w:t>
+      </w:r>
+      <w:proofErr w:type="spellEnd"/>
+      <w:r>
+        <w:rPr>
+          <w:b/>
+          <w:bCs/>
+        </w:rPr>
+        <w:t xml:space="preserve"> Columnas: (</w:t>
+      </w:r>
+      <w:proofErr w:type="spellStart"/>
+      <w:r>
+        <w:rPr>
+          <w:b/>
+          <w:bCs/>
+        </w:rPr>
+        <w:t>category</w:t>
+      </w:r>
+      <w:proofErr w:type="spellEnd"/>
+      <w:r>
+        <w:rPr>
+          <w:b/>
+          <w:bCs/>
+        </w:rPr>
+        <w:t xml:space="preserve">, </w:t>
+      </w:r>
+      <w:proofErr w:type="spellStart"/>
+      <w:r>
+        <w:rPr>
+          <w:b/>
+          <w:bCs/>
         </w:rPr>
         <w:t>product_id</w:t>
       </w:r>
@@ -11428,7 +10838,6 @@
         <w:rPr>
           <w:b/>
           <w:bCs/>
-          <w:lang w:val="en-US"/>
         </w:rPr>
         <w:t xml:space="preserve">) </w:t>
       </w:r>
@@ -11438,51 +10847,20 @@
         <w:rPr>
           <w:b/>
           <w:bCs/>
-          <w:lang w:val="en-US"/>
-        </w:rPr>
-      </w:pPr>
-      <w:proofErr w:type="spellStart"/>
-      <w:r>
-        <w:rPr>
-          <w:b/>
-          <w:bCs/>
-          <w:lang w:val="en-US"/>
-        </w:rPr>
-        <w:t>Índice</w:t>
-      </w:r>
-      <w:proofErr w:type="spellEnd"/>
-      <w:r>
-        <w:rPr>
-          <w:b/>
-          <w:bCs/>
-          <w:lang w:val="en-US"/>
-        </w:rPr>
-        <w:t xml:space="preserve"> 3: </w:t>
-      </w:r>
-      <w:proofErr w:type="spellStart"/>
-      <w:r>
-        <w:rPr>
-          <w:b/>
-          <w:bCs/>
-          <w:lang w:val="en-US"/>
-        </w:rPr>
-        <w:t>Tabla</w:t>
-      </w:r>
-      <w:proofErr w:type="spellEnd"/>
-      <w:r>
-        <w:rPr>
-          <w:b/>
-          <w:bCs/>
-          <w:lang w:val="en-US"/>
-        </w:rPr>
-        <w:t xml:space="preserve"> </w:t>
-      </w:r>
-      <w:proofErr w:type="spellStart"/>
-      <w:r>
-        <w:rPr>
-          <w:b/>
-          <w:bCs/>
-          <w:lang w:val="en-US"/>
+        </w:rPr>
+      </w:pPr>
+      <w:r>
+        <w:rPr>
+          <w:b/>
+          <w:bCs/>
+        </w:rPr>
+        <w:t xml:space="preserve">Índice 3: Tabla </w:t>
+      </w:r>
+      <w:proofErr w:type="spellStart"/>
+      <w:r>
+        <w:rPr>
+          <w:b/>
+          <w:bCs/>
         </w:rPr>
         <w:t>order_items</w:t>
       </w:r>
@@ -11491,34 +10869,14 @@
         <w:rPr>
           <w:b/>
           <w:bCs/>
-          <w:lang w:val="en-US"/>
-        </w:rPr>
-        <w:t xml:space="preserve"> </w:t>
-      </w:r>
-      <w:proofErr w:type="spellStart"/>
-      <w:r>
-        <w:rPr>
-          <w:b/>
-          <w:bCs/>
-          <w:lang w:val="en-US"/>
-        </w:rPr>
-        <w:t>Columnas</w:t>
-      </w:r>
-      <w:proofErr w:type="spellEnd"/>
-      <w:r>
-        <w:rPr>
-          <w:b/>
-          <w:bCs/>
-          <w:lang w:val="en-US"/>
-        </w:rPr>
-        <w:t>: (</w:t>
-      </w:r>
-      <w:proofErr w:type="spellStart"/>
-      <w:r>
-        <w:rPr>
-          <w:b/>
-          <w:bCs/>
-          <w:lang w:val="en-US"/>
+        </w:rPr>
+        <w:t xml:space="preserve"> Columnas: (</w:t>
+      </w:r>
+      <w:proofErr w:type="spellStart"/>
+      <w:r>
+        <w:rPr>
+          <w:b/>
+          <w:bCs/>
         </w:rPr>
         <w:t>order_id</w:t>
       </w:r>
@@ -11527,7 +10885,6 @@
         <w:rPr>
           <w:b/>
           <w:bCs/>
-          <w:lang w:val="en-US"/>
         </w:rPr>
         <w:t xml:space="preserve">, </w:t>
       </w:r>
@@ -11536,7 +10893,6 @@
         <w:rPr>
           <w:b/>
           <w:bCs/>
-          <w:lang w:val="en-US"/>
         </w:rPr>
         <w:t>product_id</w:t>
       </w:r>
@@ -11545,7 +10901,6 @@
         <w:rPr>
           <w:b/>
           <w:bCs/>
-          <w:lang w:val="en-US"/>
         </w:rPr>
         <w:t>)</w:t>
       </w:r>
@@ -11703,7 +11058,6 @@
           <w:lang w:eastAsia="es-ES"/>
         </w:rPr>
       </w:pPr>
-      <w:proofErr w:type="gramStart"/>
       <w:r>
         <w:rPr>
           <w:rFonts w:ascii="Times New Roman" w:eastAsia="Times New Roman" w:hAnsi="Times New Roman" w:cs="Times New Roman"/>
@@ -11740,7 +11094,6 @@
         </w:rPr>
         <w:t>origen</w:t>
       </w:r>
-      <w:proofErr w:type="gramEnd"/>
       <w:r>
         <w:rPr>
           <w:rFonts w:ascii="Times New Roman" w:eastAsia="Times New Roman" w:hAnsi="Times New Roman" w:cs="Times New Roman"/>
@@ -11750,13 +11103,15 @@
         </w:rPr>
         <w:t xml:space="preserve">: </w:t>
       </w:r>
-      <w:r>
-        <w:rPr>
-          <w:b/>
-          <w:bCs/>
-        </w:rPr>
-        <w:t>country</w:t>
-      </w:r>
+      <w:proofErr w:type="spellStart"/>
+      <w:r>
+        <w:rPr>
+          <w:b/>
+          <w:bCs/>
+        </w:rPr>
+        <w:t>users</w:t>
+      </w:r>
+      <w:proofErr w:type="spellEnd"/>
     </w:p>
     <w:p>
       <w:pPr>
@@ -11810,27 +11165,8 @@
         <w:rPr>
           <w:b/>
           <w:bCs/>
-          <w:lang w:val="en-US"/>
-        </w:rPr>
-        <w:t>country (</w:t>
-      </w:r>
-      <w:proofErr w:type="gramStart"/>
-      <w:r>
-        <w:rPr>
-          <w:b/>
-          <w:bCs/>
-          <w:lang w:val="en-US"/>
-        </w:rPr>
-        <w:t>VARCHAR(</w:t>
-      </w:r>
-      <w:proofErr w:type="gramEnd"/>
-      <w:r>
-        <w:rPr>
-          <w:b/>
-          <w:bCs/>
-          <w:lang w:val="en-US"/>
-        </w:rPr>
-        <w:t>50))</w:t>
+        </w:rPr>
+        <w:t>country (VARCHAR(50))</w:t>
       </w:r>
     </w:p>
     <w:p>
@@ -11854,7 +11190,6 @@
           <w:lang w:eastAsia="es-ES"/>
         </w:rPr>
       </w:pPr>
-      <w:proofErr w:type="gramStart"/>
       <w:r>
         <w:rPr>
           <w:rFonts w:ascii="Times New Roman" w:eastAsia="Times New Roman" w:hAnsi="Times New Roman" w:cs="Times New Roman"/>
@@ -11891,7 +11226,6 @@
         </w:rPr>
         <w:t>origen</w:t>
       </w:r>
-      <w:proofErr w:type="gramEnd"/>
       <w:r>
         <w:rPr>
           <w:rFonts w:ascii="Times New Roman" w:eastAsia="Times New Roman" w:hAnsi="Times New Roman" w:cs="Times New Roman"/>
@@ -11938,6 +11272,13 @@
         </w:rPr>
         <w:t>orders</w:t>
       </w:r>
+      <w:r>
+        <w:rPr>
+          <w:b/>
+          <w:bCs/>
+        </w:rPr>
+        <w:t>_items</w:t>
+      </w:r>
       <w:proofErr w:type="spellEnd"/>
     </w:p>
     <w:p>
@@ -11993,23 +11334,7 @@
           <w:b/>
           <w:bCs/>
         </w:rPr>
-        <w:t xml:space="preserve"> (</w:t>
-      </w:r>
-      <w:proofErr w:type="gramStart"/>
-      <w:r>
-        <w:rPr>
-          <w:b/>
-          <w:bCs/>
-        </w:rPr>
-        <w:t>VARCHAR(</w:t>
-      </w:r>
-      <w:proofErr w:type="gramEnd"/>
-      <w:r>
-        <w:rPr>
-          <w:b/>
-          <w:bCs/>
-        </w:rPr>
-        <w:t>50))</w:t>
+        <w:t xml:space="preserve"> (VARCHAR(50))</w:t>
       </w:r>
     </w:p>
     <w:p>

</xml_diff>